<commit_message>
atualizando projeto e anotações 05
</commit_message>
<xml_diff>
--- a/05_Projeto#01_criando_uma_plataforma_de_perguntas_e_respostas_com_mysql/anotacoes.docx
+++ b/05_Projeto#01_criando_uma_plataforma_de_perguntas_e_respostas_com_mysql/anotacoes.docx
@@ -49612,6 +49612,88 @@
       </w:pPr>
       <w:r>
         <w:rPr>
+          <w:noProof/>
+          <w:sz w:val="36"/>
+          <w:szCs w:val="36"/>
+        </w:rPr>
+        <mc:AlternateContent>
+          <mc:Choice Requires="wps">
+            <w:drawing>
+              <wp:anchor distT="0" distB="0" distL="114300" distR="114300" simplePos="0" relativeHeight="251773952" behindDoc="0" locked="0" layoutInCell="1" allowOverlap="1" wp14:anchorId="394C3A3A" wp14:editId="4706C2C5">
+                <wp:simplePos x="0" y="0"/>
+                <wp:positionH relativeFrom="column">
+                  <wp:posOffset>-78105</wp:posOffset>
+                </wp:positionH>
+                <wp:positionV relativeFrom="paragraph">
+                  <wp:posOffset>295910</wp:posOffset>
+                </wp:positionV>
+                <wp:extent cx="2076450" cy="228600"/>
+                <wp:effectExtent l="19050" t="19050" r="19050" b="19050"/>
+                <wp:wrapNone/>
+                <wp:docPr id="46" name="Retângulo 46"/>
+                <wp:cNvGraphicFramePr/>
+                <a:graphic xmlns:a="http://schemas.openxmlformats.org/drawingml/2006/main">
+                  <a:graphicData uri="http://schemas.microsoft.com/office/word/2010/wordprocessingShape">
+                    <wps:wsp>
+                      <wps:cNvSpPr/>
+                      <wps:spPr>
+                        <a:xfrm>
+                          <a:off x="0" y="0"/>
+                          <a:ext cx="2076450" cy="228600"/>
+                        </a:xfrm>
+                        <a:prstGeom prst="rect">
+                          <a:avLst/>
+                        </a:prstGeom>
+                        <a:noFill/>
+                        <a:ln w="28575">
+                          <a:solidFill>
+                            <a:srgbClr val="FF0000"/>
+                          </a:solidFill>
+                        </a:ln>
+                      </wps:spPr>
+                      <wps:style>
+                        <a:lnRef idx="2">
+                          <a:schemeClr val="accent1">
+                            <a:shade val="50000"/>
+                          </a:schemeClr>
+                        </a:lnRef>
+                        <a:fillRef idx="1">
+                          <a:schemeClr val="accent1"/>
+                        </a:fillRef>
+                        <a:effectRef idx="0">
+                          <a:schemeClr val="accent1"/>
+                        </a:effectRef>
+                        <a:fontRef idx="minor">
+                          <a:schemeClr val="lt1"/>
+                        </a:fontRef>
+                      </wps:style>
+                      <wps:bodyPr rot="0" spcFirstLastPara="0" vertOverflow="overflow" horzOverflow="overflow" vert="horz" wrap="square" lIns="91440" tIns="45720" rIns="91440" bIns="45720" numCol="1" spcCol="0" rtlCol="0" fromWordArt="0" anchor="ctr" anchorCtr="0" forceAA="0" compatLnSpc="1">
+                        <a:prstTxWarp prst="textNoShape">
+                          <a:avLst/>
+                        </a:prstTxWarp>
+                        <a:noAutofit/>
+                      </wps:bodyPr>
+                    </wps:wsp>
+                  </a:graphicData>
+                </a:graphic>
+                <wp14:sizeRelH relativeFrom="margin">
+                  <wp14:pctWidth>0</wp14:pctWidth>
+                </wp14:sizeRelH>
+                <wp14:sizeRelV relativeFrom="margin">
+                  <wp14:pctHeight>0</wp14:pctHeight>
+                </wp14:sizeRelV>
+              </wp:anchor>
+            </w:drawing>
+          </mc:Choice>
+          <mc:Fallback>
+            <w:pict>
+              <v:rect w14:anchorId="533A118F" id="Retângulo 46" o:spid="_x0000_s1026" style="position:absolute;margin-left:-6.15pt;margin-top:23.3pt;width:163.5pt;height:18pt;z-index:251773952;visibility:visible;mso-wrap-style:square;mso-width-percent:0;mso-height-percent:0;mso-wrap-distance-left:9pt;mso-wrap-distance-top:0;mso-wrap-distance-right:9pt;mso-wrap-distance-bottom:0;mso-position-horizontal:absolute;mso-position-horizontal-relative:text;mso-position-vertical:absolute;mso-position-vertical-relative:text;mso-width-percent:0;mso-height-percent:0;mso-width-relative:margin;mso-height-relative:margin;v-text-anchor:middle" o:gfxdata="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" filled="f" strokecolor="red" strokeweight="2.25pt"/>
+            </w:pict>
+          </mc:Fallback>
+        </mc:AlternateContent>
+      </w:r>
+      <w:r>
+        <w:rPr>
           <w:sz w:val="36"/>
           <w:szCs w:val="36"/>
         </w:rPr>
@@ -49630,6 +49712,99 @@
           <w:lang w:eastAsia="pt-BR"/>
         </w:rPr>
       </w:pPr>
+      <w:r>
+        <w:rPr>
+          <w:rFonts w:ascii="Consolas" w:eastAsia="Times New Roman" w:hAnsi="Consolas" w:cs="Times New Roman"/>
+          <w:noProof/>
+          <w:color w:val="4FC1FF"/>
+          <w:sz w:val="27"/>
+          <w:szCs w:val="27"/>
+          <w:lang w:eastAsia="pt-BR"/>
+        </w:rPr>
+        <mc:AlternateContent>
+          <mc:Choice Requires="wps">
+            <w:drawing>
+              <wp:anchor distT="0" distB="0" distL="114300" distR="114300" simplePos="0" relativeHeight="251777024" behindDoc="0" locked="0" layoutInCell="1" allowOverlap="1" wp14:anchorId="51D4B1FC" wp14:editId="45CAD27C">
+                <wp:simplePos x="0" y="0"/>
+                <wp:positionH relativeFrom="column">
+                  <wp:posOffset>-78106</wp:posOffset>
+                </wp:positionH>
+                <wp:positionV relativeFrom="paragraph">
+                  <wp:posOffset>198119</wp:posOffset>
+                </wp:positionV>
+                <wp:extent cx="647700" cy="4038600"/>
+                <wp:effectExtent l="266700" t="76200" r="0" b="19050"/>
+                <wp:wrapNone/>
+                <wp:docPr id="49" name="Conector: Angulado 49"/>
+                <wp:cNvGraphicFramePr/>
+                <a:graphic xmlns:a="http://schemas.openxmlformats.org/drawingml/2006/main">
+                  <a:graphicData uri="http://schemas.microsoft.com/office/word/2010/wordprocessingShape">
+                    <wps:wsp>
+                      <wps:cNvCnPr/>
+                      <wps:spPr>
+                        <a:xfrm flipH="1" flipV="1">
+                          <a:off x="0" y="0"/>
+                          <a:ext cx="647700" cy="4038600"/>
+                        </a:xfrm>
+                        <a:prstGeom prst="bentConnector3">
+                          <a:avLst>
+                            <a:gd name="adj1" fmla="val 135714"/>
+                          </a:avLst>
+                        </a:prstGeom>
+                        <a:ln w="28575">
+                          <a:solidFill>
+                            <a:srgbClr val="FF0000"/>
+                          </a:solidFill>
+                          <a:tailEnd type="triangle"/>
+                        </a:ln>
+                      </wps:spPr>
+                      <wps:style>
+                        <a:lnRef idx="1">
+                          <a:schemeClr val="accent1"/>
+                        </a:lnRef>
+                        <a:fillRef idx="0">
+                          <a:schemeClr val="accent1"/>
+                        </a:fillRef>
+                        <a:effectRef idx="0">
+                          <a:schemeClr val="accent1"/>
+                        </a:effectRef>
+                        <a:fontRef idx="minor">
+                          <a:schemeClr val="tx1"/>
+                        </a:fontRef>
+                      </wps:style>
+                      <wps:bodyPr/>
+                    </wps:wsp>
+                  </a:graphicData>
+                </a:graphic>
+                <wp14:sizeRelH relativeFrom="margin">
+                  <wp14:pctWidth>0</wp14:pctWidth>
+                </wp14:sizeRelH>
+                <wp14:sizeRelV relativeFrom="margin">
+                  <wp14:pctHeight>0</wp14:pctHeight>
+                </wp14:sizeRelV>
+              </wp:anchor>
+            </w:drawing>
+          </mc:Choice>
+          <mc:Fallback>
+            <w:pict>
+              <v:shapetype w14:anchorId="522B8BD7" id="_x0000_t34" coordsize="21600,21600" o:spt="34" o:oned="t" adj="10800" path="m,l@0,0@0,21600,21600,21600e" filled="f">
+                <v:stroke joinstyle="miter"/>
+                <v:formulas>
+                  <v:f eqn="val #0"/>
+                </v:formulas>
+                <v:path arrowok="t" fillok="f" o:connecttype="none"/>
+                <v:handles>
+                  <v:h position="#0,center"/>
+                </v:handles>
+                <o:lock v:ext="edit" shapetype="t"/>
+              </v:shapetype>
+              <v:shape id="Conector: Angulado 49" o:spid="_x0000_s1026" type="#_x0000_t34" style="position:absolute;margin-left:-6.15pt;margin-top:15.6pt;width:51pt;height:318pt;flip:x y;z-index:251777024;visibility:visible;mso-wrap-style:square;mso-width-percent:0;mso-height-percent:0;mso-wrap-distance-left:9pt;mso-wrap-distance-top:0;mso-wrap-distance-right:9pt;mso-wrap-distance-bottom:0;mso-position-horizontal:absolute;mso-position-horizontal-relative:text;mso-position-vertical:absolute;mso-position-vertical-relative:text;mso-width-percent:0;mso-height-percent:0;mso-width-relative:margin;mso-height-relative:margin" o:gfxdata="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" adj="29314" strokecolor="red" strokeweight="2.25pt">
+                <v:stroke endarrow="block"/>
+              </v:shape>
+            </w:pict>
+          </mc:Fallback>
+        </mc:AlternateContent>
+      </w:r>
       <w:proofErr w:type="spellStart"/>
       <w:r>
         <w:rPr>
@@ -50412,24 +50587,184 @@
           <w:szCs w:val="36"/>
         </w:rPr>
       </w:pPr>
-    </w:p>
-    <w:p>
-      <w:pPr>
-        <w:pStyle w:val="SemEspaamento"/>
-        <w:rPr>
-          <w:sz w:val="36"/>
-          <w:szCs w:val="36"/>
-        </w:rPr>
-      </w:pPr>
-    </w:p>
-    <w:p>
-      <w:pPr>
-        <w:pStyle w:val="SemEspaamento"/>
-        <w:rPr>
-          <w:sz w:val="36"/>
-          <w:szCs w:val="36"/>
-        </w:rPr>
-      </w:pPr>
+      <w:r>
+        <w:rPr>
+          <w:sz w:val="36"/>
+          <w:szCs w:val="36"/>
+        </w:rPr>
+        <w:t xml:space="preserve">Essa rota pega os atributos corpo e pergunta que são passada para ela através do envio do </w:t>
+      </w:r>
+      <w:proofErr w:type="spellStart"/>
+      <w:r>
+        <w:rPr>
+          <w:sz w:val="36"/>
+          <w:szCs w:val="36"/>
+        </w:rPr>
+        <w:t>form</w:t>
+      </w:r>
+      <w:proofErr w:type="spellEnd"/>
+      <w:r>
+        <w:rPr>
+          <w:sz w:val="36"/>
+          <w:szCs w:val="36"/>
+        </w:rPr>
+        <w:t xml:space="preserve">, então ele cria uma tabela resposta </w:t>
+      </w:r>
+      <w:r>
+        <w:rPr>
+          <w:sz w:val="36"/>
+          <w:szCs w:val="36"/>
+        </w:rPr>
+        <w:t xml:space="preserve">cria e insere essas variáveis em seus devidos campos de coluna, e se tudo </w:t>
+      </w:r>
+      <w:proofErr w:type="spellStart"/>
+      <w:r>
+        <w:rPr>
+          <w:sz w:val="36"/>
+          <w:szCs w:val="36"/>
+        </w:rPr>
+        <w:t>de</w:t>
+      </w:r>
+      <w:proofErr w:type="spellEnd"/>
+      <w:r>
+        <w:rPr>
+          <w:sz w:val="36"/>
+          <w:szCs w:val="36"/>
+        </w:rPr>
+        <w:t xml:space="preserve"> certo a </w:t>
+      </w:r>
+      <w:proofErr w:type="spellStart"/>
+      <w:r>
+        <w:rPr>
+          <w:sz w:val="36"/>
+          <w:szCs w:val="36"/>
+        </w:rPr>
+        <w:t>pagina</w:t>
+      </w:r>
+      <w:proofErr w:type="spellEnd"/>
+      <w:r>
+        <w:rPr>
+          <w:sz w:val="36"/>
+          <w:szCs w:val="36"/>
+        </w:rPr>
+        <w:t xml:space="preserve"> e redirecionada a outra </w:t>
+      </w:r>
+      <w:proofErr w:type="spellStart"/>
+      <w:r>
+        <w:rPr>
+          <w:sz w:val="36"/>
+          <w:szCs w:val="36"/>
+        </w:rPr>
+        <w:t>pagina</w:t>
+      </w:r>
+      <w:proofErr w:type="spellEnd"/>
+      <w:r>
+        <w:rPr>
+          <w:sz w:val="36"/>
+          <w:szCs w:val="36"/>
+        </w:rPr>
+        <w:t xml:space="preserve"> com o id pego</w:t>
+      </w:r>
+    </w:p>
+    <w:p>
+      <w:pPr>
+        <w:pStyle w:val="SemEspaamento"/>
+        <w:rPr>
+          <w:sz w:val="36"/>
+          <w:szCs w:val="36"/>
+        </w:rPr>
+      </w:pPr>
+    </w:p>
+    <w:p>
+      <w:pPr>
+        <w:pStyle w:val="SemEspaamento"/>
+        <w:rPr>
+          <w:sz w:val="36"/>
+          <w:szCs w:val="36"/>
+        </w:rPr>
+      </w:pPr>
+      <w:r>
+        <w:rPr>
+          <w:noProof/>
+          <w:sz w:val="36"/>
+          <w:szCs w:val="36"/>
+        </w:rPr>
+        <mc:AlternateContent>
+          <mc:Choice Requires="wps">
+            <w:drawing>
+              <wp:anchor distT="0" distB="0" distL="114300" distR="114300" simplePos="0" relativeHeight="251776000" behindDoc="0" locked="0" layoutInCell="1" allowOverlap="1" wp14:anchorId="0BF24E42" wp14:editId="4BDF46E8">
+                <wp:simplePos x="0" y="0"/>
+                <wp:positionH relativeFrom="column">
+                  <wp:posOffset>521970</wp:posOffset>
+                </wp:positionH>
+                <wp:positionV relativeFrom="paragraph">
+                  <wp:posOffset>281940</wp:posOffset>
+                </wp:positionV>
+                <wp:extent cx="3181350" cy="276225"/>
+                <wp:effectExtent l="19050" t="19050" r="19050" b="28575"/>
+                <wp:wrapNone/>
+                <wp:docPr id="47" name="Retângulo 47"/>
+                <wp:cNvGraphicFramePr/>
+                <a:graphic xmlns:a="http://schemas.openxmlformats.org/drawingml/2006/main">
+                  <a:graphicData uri="http://schemas.microsoft.com/office/word/2010/wordprocessingShape">
+                    <wps:wsp>
+                      <wps:cNvSpPr/>
+                      <wps:spPr>
+                        <a:xfrm>
+                          <a:off x="0" y="0"/>
+                          <a:ext cx="3181350" cy="276225"/>
+                        </a:xfrm>
+                        <a:prstGeom prst="rect">
+                          <a:avLst/>
+                        </a:prstGeom>
+                        <a:noFill/>
+                        <a:ln w="28575">
+                          <a:solidFill>
+                            <a:srgbClr val="FF0000"/>
+                          </a:solidFill>
+                        </a:ln>
+                      </wps:spPr>
+                      <wps:style>
+                        <a:lnRef idx="2">
+                          <a:schemeClr val="accent1">
+                            <a:shade val="50000"/>
+                          </a:schemeClr>
+                        </a:lnRef>
+                        <a:fillRef idx="1">
+                          <a:schemeClr val="accent1"/>
+                        </a:fillRef>
+                        <a:effectRef idx="0">
+                          <a:schemeClr val="accent1"/>
+                        </a:effectRef>
+                        <a:fontRef idx="minor">
+                          <a:schemeClr val="lt1"/>
+                        </a:fontRef>
+                      </wps:style>
+                      <wps:bodyPr rot="0" spcFirstLastPara="0" vertOverflow="overflow" horzOverflow="overflow" vert="horz" wrap="square" lIns="91440" tIns="45720" rIns="91440" bIns="45720" numCol="1" spcCol="0" rtlCol="0" fromWordArt="0" anchor="ctr" anchorCtr="0" forceAA="0" compatLnSpc="1">
+                        <a:prstTxWarp prst="textNoShape">
+                          <a:avLst/>
+                        </a:prstTxWarp>
+                        <a:noAutofit/>
+                      </wps:bodyPr>
+                    </wps:wsp>
+                  </a:graphicData>
+                </a:graphic>
+                <wp14:sizeRelH relativeFrom="margin">
+                  <wp14:pctWidth>0</wp14:pctWidth>
+                </wp14:sizeRelH>
+                <wp14:sizeRelV relativeFrom="margin">
+                  <wp14:pctHeight>0</wp14:pctHeight>
+                </wp14:sizeRelV>
+              </wp:anchor>
+            </w:drawing>
+          </mc:Choice>
+          <mc:Fallback>
+            <w:pict>
+              <v:rect w14:anchorId="78F945A9" id="Retângulo 47" o:spid="_x0000_s1026" style="position:absolute;margin-left:41.1pt;margin-top:22.2pt;width:250.5pt;height:21.75pt;z-index:251776000;visibility:visible;mso-wrap-style:square;mso-width-percent:0;mso-height-percent:0;mso-wrap-distance-left:9pt;mso-wrap-distance-top:0;mso-wrap-distance-right:9pt;mso-wrap-distance-bottom:0;mso-position-horizontal:absolute;mso-position-horizontal-relative:text;mso-position-vertical:absolute;mso-position-vertical-relative:text;mso-width-percent:0;mso-height-percent:0;mso-width-relative:margin;mso-height-relative:margin;v-text-anchor:middle" o:gfxdata="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" filled="f" strokecolor="red" strokeweight="2.25pt"/>
+            </w:pict>
+          </mc:Fallback>
+        </mc:AlternateContent>
+      </w:r>
       <w:proofErr w:type="spellStart"/>
       <w:r>
         <w:rPr>
@@ -51585,51 +51920,77 @@
           <w:szCs w:val="36"/>
         </w:rPr>
       </w:pPr>
-    </w:p>
-    <w:p>
-      <w:pPr>
-        <w:pStyle w:val="SemEspaamento"/>
-        <w:rPr>
-          <w:sz w:val="36"/>
-          <w:szCs w:val="36"/>
-        </w:rPr>
-      </w:pPr>
-    </w:p>
-    <w:p>
-      <w:pPr>
-        <w:pStyle w:val="SemEspaamento"/>
-        <w:rPr>
-          <w:sz w:val="36"/>
-          <w:szCs w:val="36"/>
-        </w:rPr>
-      </w:pPr>
-    </w:p>
-    <w:p>
-      <w:pPr>
-        <w:pStyle w:val="SemEspaamento"/>
-        <w:rPr>
-          <w:sz w:val="36"/>
-          <w:szCs w:val="36"/>
-        </w:rPr>
-      </w:pPr>
-    </w:p>
-    <w:p>
-      <w:pPr>
-        <w:pStyle w:val="SemEspaamento"/>
-        <w:rPr>
-          <w:sz w:val="36"/>
-          <w:szCs w:val="36"/>
-        </w:rPr>
-      </w:pPr>
-    </w:p>
-    <w:p>
-      <w:pPr>
-        <w:pStyle w:val="SemEspaamento"/>
-        <w:rPr>
-          <w:sz w:val="36"/>
-          <w:szCs w:val="36"/>
-        </w:rPr>
-      </w:pPr>
+      <w:r>
+        <w:rPr>
+          <w:sz w:val="36"/>
+          <w:szCs w:val="36"/>
+        </w:rPr>
+        <w:t xml:space="preserve">Ao clicar no botão os dados serão enviado para o link ‘/responder’ através do método post, há duas </w:t>
+      </w:r>
+      <w:proofErr w:type="spellStart"/>
+      <w:r>
+        <w:rPr>
+          <w:sz w:val="36"/>
+          <w:szCs w:val="36"/>
+        </w:rPr>
+        <w:t>tag</w:t>
+      </w:r>
+      <w:proofErr w:type="spellEnd"/>
+      <w:r>
+        <w:rPr>
+          <w:sz w:val="36"/>
+          <w:szCs w:val="36"/>
+        </w:rPr>
+        <w:t xml:space="preserve"> que seus valores </w:t>
+      </w:r>
+      <w:proofErr w:type="spellStart"/>
+      <w:r>
+        <w:rPr>
+          <w:sz w:val="36"/>
+          <w:szCs w:val="36"/>
+        </w:rPr>
+        <w:t>poderam</w:t>
+      </w:r>
+      <w:proofErr w:type="spellEnd"/>
+      <w:r>
+        <w:rPr>
+          <w:sz w:val="36"/>
+          <w:szCs w:val="36"/>
+        </w:rPr>
+        <w:t xml:space="preserve"> ser recuperados através do atributo ‘</w:t>
+      </w:r>
+      <w:proofErr w:type="spellStart"/>
+      <w:r>
+        <w:rPr>
+          <w:sz w:val="36"/>
+          <w:szCs w:val="36"/>
+        </w:rPr>
+        <w:t>name</w:t>
+      </w:r>
+      <w:proofErr w:type="spellEnd"/>
+      <w:r>
+        <w:rPr>
+          <w:sz w:val="36"/>
+          <w:szCs w:val="36"/>
+        </w:rPr>
+        <w:t>’(</w:t>
+      </w:r>
+      <w:proofErr w:type="spellStart"/>
+      <w:r>
+        <w:rPr>
+          <w:sz w:val="36"/>
+          <w:szCs w:val="36"/>
+        </w:rPr>
+        <w:t>textarea</w:t>
+      </w:r>
+      <w:proofErr w:type="spellEnd"/>
+      <w:r>
+        <w:rPr>
+          <w:sz w:val="36"/>
+          <w:szCs w:val="36"/>
+        </w:rPr>
+        <w:t xml:space="preserve"> e input)</w:t>
+      </w:r>
     </w:p>
     <w:p>
       <w:pPr>
@@ -51678,6 +52039,1798 @@
           <w:szCs w:val="36"/>
         </w:rPr>
       </w:pPr>
+    </w:p>
+    <w:p>
+      <w:pPr>
+        <w:pStyle w:val="SemEspaamento"/>
+        <w:rPr>
+          <w:sz w:val="36"/>
+          <w:szCs w:val="36"/>
+        </w:rPr>
+      </w:pPr>
+      <w:r>
+        <w:rPr>
+          <w:sz w:val="36"/>
+          <w:szCs w:val="36"/>
+        </w:rPr>
+        <w:t xml:space="preserve">Vamos </w:t>
+      </w:r>
+      <w:proofErr w:type="spellStart"/>
+      <w:r>
+        <w:rPr>
+          <w:sz w:val="36"/>
+          <w:szCs w:val="36"/>
+        </w:rPr>
+        <w:t>ate</w:t>
+      </w:r>
+      <w:proofErr w:type="spellEnd"/>
+      <w:r>
+        <w:rPr>
+          <w:sz w:val="36"/>
+          <w:szCs w:val="36"/>
+        </w:rPr>
+        <w:t xml:space="preserve"> a rota que carrega as perguntas na tela</w:t>
+      </w:r>
+    </w:p>
+    <w:p>
+      <w:pPr>
+        <w:pStyle w:val="SemEspaamento"/>
+        <w:rPr>
+          <w:sz w:val="36"/>
+          <w:szCs w:val="36"/>
+        </w:rPr>
+      </w:pPr>
+    </w:p>
+    <w:p>
+      <w:pPr>
+        <w:pStyle w:val="SemEspaamento"/>
+        <w:rPr>
+          <w:sz w:val="36"/>
+          <w:szCs w:val="36"/>
+        </w:rPr>
+      </w:pPr>
+      <w:r>
+        <w:rPr>
+          <w:sz w:val="36"/>
+          <w:szCs w:val="36"/>
+        </w:rPr>
+        <w:t>index.js</w:t>
+      </w:r>
+    </w:p>
+    <w:p>
+      <w:pPr>
+        <w:shd w:val="clear" w:color="auto" w:fill="1E1E1E"/>
+        <w:spacing w:after="0" w:line="360" w:lineRule="atLeast"/>
+        <w:rPr>
+          <w:rFonts w:ascii="Consolas" w:eastAsia="Times New Roman" w:hAnsi="Consolas" w:cs="Times New Roman"/>
+          <w:color w:val="D4D4D4"/>
+          <w:sz w:val="27"/>
+          <w:szCs w:val="27"/>
+          <w:lang w:eastAsia="pt-BR"/>
+        </w:rPr>
+      </w:pPr>
+      <w:proofErr w:type="spellStart"/>
+      <w:r>
+        <w:rPr>
+          <w:rFonts w:ascii="Consolas" w:eastAsia="Times New Roman" w:hAnsi="Consolas" w:cs="Times New Roman"/>
+          <w:color w:val="4FC1FF"/>
+          <w:sz w:val="27"/>
+          <w:szCs w:val="27"/>
+          <w:lang w:eastAsia="pt-BR"/>
+        </w:rPr>
+        <w:t>app</w:t>
+      </w:r>
+      <w:r>
+        <w:rPr>
+          <w:rFonts w:ascii="Consolas" w:eastAsia="Times New Roman" w:hAnsi="Consolas" w:cs="Times New Roman"/>
+          <w:color w:val="D4D4D4"/>
+          <w:sz w:val="27"/>
+          <w:szCs w:val="27"/>
+          <w:lang w:eastAsia="pt-BR"/>
+        </w:rPr>
+        <w:t>.</w:t>
+      </w:r>
+      <w:r>
+        <w:rPr>
+          <w:rFonts w:ascii="Consolas" w:eastAsia="Times New Roman" w:hAnsi="Consolas" w:cs="Times New Roman"/>
+          <w:color w:val="DCDCAA"/>
+          <w:sz w:val="27"/>
+          <w:szCs w:val="27"/>
+          <w:lang w:eastAsia="pt-BR"/>
+        </w:rPr>
+        <w:t>get</w:t>
+      </w:r>
+      <w:proofErr w:type="spellEnd"/>
+      <w:r>
+        <w:rPr>
+          <w:rFonts w:ascii="Consolas" w:eastAsia="Times New Roman" w:hAnsi="Consolas" w:cs="Times New Roman"/>
+          <w:color w:val="D4D4D4"/>
+          <w:sz w:val="27"/>
+          <w:szCs w:val="27"/>
+          <w:lang w:eastAsia="pt-BR"/>
+        </w:rPr>
+        <w:t>(</w:t>
+      </w:r>
+      <w:r>
+        <w:rPr>
+          <w:rFonts w:ascii="Consolas" w:eastAsia="Times New Roman" w:hAnsi="Consolas" w:cs="Times New Roman"/>
+          <w:color w:val="CE9178"/>
+          <w:sz w:val="27"/>
+          <w:szCs w:val="27"/>
+          <w:lang w:eastAsia="pt-BR"/>
+        </w:rPr>
+        <w:t>'/pergunta/:id'</w:t>
+      </w:r>
+      <w:r>
+        <w:rPr>
+          <w:rFonts w:ascii="Consolas" w:eastAsia="Times New Roman" w:hAnsi="Consolas" w:cs="Times New Roman"/>
+          <w:color w:val="D4D4D4"/>
+          <w:sz w:val="27"/>
+          <w:szCs w:val="27"/>
+          <w:lang w:eastAsia="pt-BR"/>
+        </w:rPr>
+        <w:t>,(</w:t>
+      </w:r>
+      <w:proofErr w:type="spellStart"/>
+      <w:r>
+        <w:rPr>
+          <w:rFonts w:ascii="Consolas" w:eastAsia="Times New Roman" w:hAnsi="Consolas" w:cs="Times New Roman"/>
+          <w:color w:val="9CDCFE"/>
+          <w:sz w:val="27"/>
+          <w:szCs w:val="27"/>
+          <w:lang w:eastAsia="pt-BR"/>
+        </w:rPr>
+        <w:t>req</w:t>
+      </w:r>
+      <w:proofErr w:type="spellEnd"/>
+      <w:r>
+        <w:rPr>
+          <w:rFonts w:ascii="Consolas" w:eastAsia="Times New Roman" w:hAnsi="Consolas" w:cs="Times New Roman"/>
+          <w:color w:val="D4D4D4"/>
+          <w:sz w:val="27"/>
+          <w:szCs w:val="27"/>
+          <w:lang w:eastAsia="pt-BR"/>
+        </w:rPr>
+        <w:t xml:space="preserve">, </w:t>
+      </w:r>
+      <w:r>
+        <w:rPr>
+          <w:rFonts w:ascii="Consolas" w:eastAsia="Times New Roman" w:hAnsi="Consolas" w:cs="Times New Roman"/>
+          <w:color w:val="9CDCFE"/>
+          <w:sz w:val="27"/>
+          <w:szCs w:val="27"/>
+          <w:lang w:eastAsia="pt-BR"/>
+        </w:rPr>
+        <w:t>res</w:t>
+      </w:r>
+      <w:r>
+        <w:rPr>
+          <w:rFonts w:ascii="Consolas" w:eastAsia="Times New Roman" w:hAnsi="Consolas" w:cs="Times New Roman"/>
+          <w:color w:val="D4D4D4"/>
+          <w:sz w:val="27"/>
+          <w:szCs w:val="27"/>
+          <w:lang w:eastAsia="pt-BR"/>
+        </w:rPr>
+        <w:t xml:space="preserve">) </w:t>
+      </w:r>
+      <w:r>
+        <w:rPr>
+          <w:rFonts w:ascii="Consolas" w:eastAsia="Times New Roman" w:hAnsi="Consolas" w:cs="Times New Roman"/>
+          <w:color w:val="569CD6"/>
+          <w:sz w:val="27"/>
+          <w:szCs w:val="27"/>
+          <w:lang w:eastAsia="pt-BR"/>
+        </w:rPr>
+        <w:t>=&gt;</w:t>
+      </w:r>
+      <w:r>
+        <w:rPr>
+          <w:rFonts w:ascii="Consolas" w:eastAsia="Times New Roman" w:hAnsi="Consolas" w:cs="Times New Roman"/>
+          <w:color w:val="D4D4D4"/>
+          <w:sz w:val="27"/>
+          <w:szCs w:val="27"/>
+          <w:lang w:eastAsia="pt-BR"/>
+        </w:rPr>
+        <w:t xml:space="preserve"> {</w:t>
+      </w:r>
+    </w:p>
+    <w:p>
+      <w:pPr>
+        <w:shd w:val="clear" w:color="auto" w:fill="1E1E1E"/>
+        <w:spacing w:after="0" w:line="360" w:lineRule="atLeast"/>
+        <w:rPr>
+          <w:rFonts w:ascii="Consolas" w:eastAsia="Times New Roman" w:hAnsi="Consolas" w:cs="Times New Roman"/>
+          <w:color w:val="D4D4D4"/>
+          <w:sz w:val="27"/>
+          <w:szCs w:val="27"/>
+          <w:lang w:eastAsia="pt-BR"/>
+        </w:rPr>
+      </w:pPr>
+      <w:r>
+        <w:rPr>
+          <w:rFonts w:ascii="Consolas" w:eastAsia="Times New Roman" w:hAnsi="Consolas" w:cs="Times New Roman"/>
+          <w:color w:val="D4D4D4"/>
+          <w:sz w:val="27"/>
+          <w:szCs w:val="27"/>
+          <w:lang w:eastAsia="pt-BR"/>
+        </w:rPr>
+        <w:t xml:space="preserve">    </w:t>
+      </w:r>
+      <w:proofErr w:type="spellStart"/>
+      <w:r>
+        <w:rPr>
+          <w:rFonts w:ascii="Consolas" w:eastAsia="Times New Roman" w:hAnsi="Consolas" w:cs="Times New Roman"/>
+          <w:color w:val="569CD6"/>
+          <w:sz w:val="27"/>
+          <w:szCs w:val="27"/>
+          <w:lang w:eastAsia="pt-BR"/>
+        </w:rPr>
+        <w:t>let</w:t>
+      </w:r>
+      <w:proofErr w:type="spellEnd"/>
+      <w:r>
+        <w:rPr>
+          <w:rFonts w:ascii="Consolas" w:eastAsia="Times New Roman" w:hAnsi="Consolas" w:cs="Times New Roman"/>
+          <w:color w:val="D4D4D4"/>
+          <w:sz w:val="27"/>
+          <w:szCs w:val="27"/>
+          <w:lang w:eastAsia="pt-BR"/>
+        </w:rPr>
+        <w:t xml:space="preserve"> </w:t>
+      </w:r>
+      <w:r>
+        <w:rPr>
+          <w:rFonts w:ascii="Consolas" w:eastAsia="Times New Roman" w:hAnsi="Consolas" w:cs="Times New Roman"/>
+          <w:color w:val="9CDCFE"/>
+          <w:sz w:val="27"/>
+          <w:szCs w:val="27"/>
+          <w:lang w:eastAsia="pt-BR"/>
+        </w:rPr>
+        <w:t>id</w:t>
+      </w:r>
+      <w:r>
+        <w:rPr>
+          <w:rFonts w:ascii="Consolas" w:eastAsia="Times New Roman" w:hAnsi="Consolas" w:cs="Times New Roman"/>
+          <w:color w:val="D4D4D4"/>
+          <w:sz w:val="27"/>
+          <w:szCs w:val="27"/>
+          <w:lang w:eastAsia="pt-BR"/>
+        </w:rPr>
+        <w:t xml:space="preserve"> = </w:t>
+      </w:r>
+      <w:r>
+        <w:rPr>
+          <w:rFonts w:ascii="Consolas" w:eastAsia="Times New Roman" w:hAnsi="Consolas" w:cs="Times New Roman"/>
+          <w:color w:val="9CDCFE"/>
+          <w:sz w:val="27"/>
+          <w:szCs w:val="27"/>
+          <w:lang w:eastAsia="pt-BR"/>
+        </w:rPr>
+        <w:t>req</w:t>
+      </w:r>
+      <w:r>
+        <w:rPr>
+          <w:rFonts w:ascii="Consolas" w:eastAsia="Times New Roman" w:hAnsi="Consolas" w:cs="Times New Roman"/>
+          <w:color w:val="D4D4D4"/>
+          <w:sz w:val="27"/>
+          <w:szCs w:val="27"/>
+          <w:lang w:eastAsia="pt-BR"/>
+        </w:rPr>
+        <w:t>.</w:t>
+      </w:r>
+      <w:r>
+        <w:rPr>
+          <w:rFonts w:ascii="Consolas" w:eastAsia="Times New Roman" w:hAnsi="Consolas" w:cs="Times New Roman"/>
+          <w:color w:val="9CDCFE"/>
+          <w:sz w:val="27"/>
+          <w:szCs w:val="27"/>
+          <w:lang w:eastAsia="pt-BR"/>
+        </w:rPr>
+        <w:t>params</w:t>
+      </w:r>
+      <w:r>
+        <w:rPr>
+          <w:rFonts w:ascii="Consolas" w:eastAsia="Times New Roman" w:hAnsi="Consolas" w:cs="Times New Roman"/>
+          <w:color w:val="D4D4D4"/>
+          <w:sz w:val="27"/>
+          <w:szCs w:val="27"/>
+          <w:lang w:eastAsia="pt-BR"/>
+        </w:rPr>
+        <w:t>.</w:t>
+      </w:r>
+      <w:r>
+        <w:rPr>
+          <w:rFonts w:ascii="Consolas" w:eastAsia="Times New Roman" w:hAnsi="Consolas" w:cs="Times New Roman"/>
+          <w:color w:val="9CDCFE"/>
+          <w:sz w:val="27"/>
+          <w:szCs w:val="27"/>
+          <w:lang w:eastAsia="pt-BR"/>
+        </w:rPr>
+        <w:t>id</w:t>
+      </w:r>
+    </w:p>
+    <w:p>
+      <w:pPr>
+        <w:shd w:val="clear" w:color="auto" w:fill="1E1E1E"/>
+        <w:spacing w:after="0" w:line="360" w:lineRule="atLeast"/>
+        <w:rPr>
+          <w:rFonts w:ascii="Consolas" w:eastAsia="Times New Roman" w:hAnsi="Consolas" w:cs="Times New Roman"/>
+          <w:color w:val="D4D4D4"/>
+          <w:sz w:val="27"/>
+          <w:szCs w:val="27"/>
+          <w:lang w:eastAsia="pt-BR"/>
+        </w:rPr>
+      </w:pPr>
+      <w:r>
+        <w:rPr>
+          <w:rFonts w:ascii="Consolas" w:eastAsia="Times New Roman" w:hAnsi="Consolas" w:cs="Times New Roman"/>
+          <w:color w:val="D4D4D4"/>
+          <w:sz w:val="27"/>
+          <w:szCs w:val="27"/>
+          <w:lang w:eastAsia="pt-BR"/>
+        </w:rPr>
+        <w:t xml:space="preserve">    </w:t>
+      </w:r>
+      <w:proofErr w:type="spellStart"/>
+      <w:r>
+        <w:rPr>
+          <w:rFonts w:ascii="Consolas" w:eastAsia="Times New Roman" w:hAnsi="Consolas" w:cs="Times New Roman"/>
+          <w:color w:val="4FC1FF"/>
+          <w:sz w:val="27"/>
+          <w:szCs w:val="27"/>
+          <w:lang w:eastAsia="pt-BR"/>
+        </w:rPr>
+        <w:t>Pergunta</w:t>
+      </w:r>
+      <w:r>
+        <w:rPr>
+          <w:rFonts w:ascii="Consolas" w:eastAsia="Times New Roman" w:hAnsi="Consolas" w:cs="Times New Roman"/>
+          <w:color w:val="D4D4D4"/>
+          <w:sz w:val="27"/>
+          <w:szCs w:val="27"/>
+          <w:lang w:eastAsia="pt-BR"/>
+        </w:rPr>
+        <w:t>.</w:t>
+      </w:r>
+      <w:r>
+        <w:rPr>
+          <w:rFonts w:ascii="Consolas" w:eastAsia="Times New Roman" w:hAnsi="Consolas" w:cs="Times New Roman"/>
+          <w:color w:val="DCDCAA"/>
+          <w:sz w:val="27"/>
+          <w:szCs w:val="27"/>
+          <w:lang w:eastAsia="pt-BR"/>
+        </w:rPr>
+        <w:t>findOne</w:t>
+      </w:r>
+      <w:proofErr w:type="spellEnd"/>
+      <w:r>
+        <w:rPr>
+          <w:rFonts w:ascii="Consolas" w:eastAsia="Times New Roman" w:hAnsi="Consolas" w:cs="Times New Roman"/>
+          <w:color w:val="D4D4D4"/>
+          <w:sz w:val="27"/>
+          <w:szCs w:val="27"/>
+          <w:lang w:eastAsia="pt-BR"/>
+        </w:rPr>
+        <w:t>({</w:t>
+      </w:r>
+    </w:p>
+    <w:p>
+      <w:pPr>
+        <w:shd w:val="clear" w:color="auto" w:fill="1E1E1E"/>
+        <w:spacing w:after="0" w:line="360" w:lineRule="atLeast"/>
+        <w:rPr>
+          <w:rFonts w:ascii="Consolas" w:eastAsia="Times New Roman" w:hAnsi="Consolas" w:cs="Times New Roman"/>
+          <w:color w:val="D4D4D4"/>
+          <w:sz w:val="27"/>
+          <w:szCs w:val="27"/>
+          <w:lang w:eastAsia="pt-BR"/>
+        </w:rPr>
+      </w:pPr>
+      <w:r>
+        <w:rPr>
+          <w:rFonts w:ascii="Consolas" w:eastAsia="Times New Roman" w:hAnsi="Consolas" w:cs="Times New Roman"/>
+          <w:color w:val="D4D4D4"/>
+          <w:sz w:val="27"/>
+          <w:szCs w:val="27"/>
+          <w:lang w:eastAsia="pt-BR"/>
+        </w:rPr>
+        <w:t xml:space="preserve">        </w:t>
+      </w:r>
+      <w:proofErr w:type="spellStart"/>
+      <w:r>
+        <w:rPr>
+          <w:rFonts w:ascii="Consolas" w:eastAsia="Times New Roman" w:hAnsi="Consolas" w:cs="Times New Roman"/>
+          <w:color w:val="9CDCFE"/>
+          <w:sz w:val="27"/>
+          <w:szCs w:val="27"/>
+          <w:lang w:eastAsia="pt-BR"/>
+        </w:rPr>
+        <w:t>where</w:t>
+      </w:r>
+      <w:proofErr w:type="spellEnd"/>
+      <w:r>
+        <w:rPr>
+          <w:rFonts w:ascii="Consolas" w:eastAsia="Times New Roman" w:hAnsi="Consolas" w:cs="Times New Roman"/>
+          <w:color w:val="9CDCFE"/>
+          <w:sz w:val="27"/>
+          <w:szCs w:val="27"/>
+          <w:lang w:eastAsia="pt-BR"/>
+        </w:rPr>
+        <w:t>:</w:t>
+      </w:r>
+      <w:r>
+        <w:rPr>
+          <w:rFonts w:ascii="Consolas" w:eastAsia="Times New Roman" w:hAnsi="Consolas" w:cs="Times New Roman"/>
+          <w:color w:val="D4D4D4"/>
+          <w:sz w:val="27"/>
+          <w:szCs w:val="27"/>
+          <w:lang w:eastAsia="pt-BR"/>
+        </w:rPr>
+        <w:t xml:space="preserve"> {</w:t>
+      </w:r>
+      <w:r>
+        <w:rPr>
+          <w:rFonts w:ascii="Consolas" w:eastAsia="Times New Roman" w:hAnsi="Consolas" w:cs="Times New Roman"/>
+          <w:color w:val="9CDCFE"/>
+          <w:sz w:val="27"/>
+          <w:szCs w:val="27"/>
+          <w:lang w:eastAsia="pt-BR"/>
+        </w:rPr>
+        <w:t>id:</w:t>
+      </w:r>
+      <w:r>
+        <w:rPr>
+          <w:rFonts w:ascii="Consolas" w:eastAsia="Times New Roman" w:hAnsi="Consolas" w:cs="Times New Roman"/>
+          <w:color w:val="D4D4D4"/>
+          <w:sz w:val="27"/>
+          <w:szCs w:val="27"/>
+          <w:lang w:eastAsia="pt-BR"/>
+        </w:rPr>
+        <w:t xml:space="preserve"> </w:t>
+      </w:r>
+      <w:r>
+        <w:rPr>
+          <w:rFonts w:ascii="Consolas" w:eastAsia="Times New Roman" w:hAnsi="Consolas" w:cs="Times New Roman"/>
+          <w:color w:val="9CDCFE"/>
+          <w:sz w:val="27"/>
+          <w:szCs w:val="27"/>
+          <w:lang w:eastAsia="pt-BR"/>
+        </w:rPr>
+        <w:t>id</w:t>
+      </w:r>
+      <w:r>
+        <w:rPr>
+          <w:rFonts w:ascii="Consolas" w:eastAsia="Times New Roman" w:hAnsi="Consolas" w:cs="Times New Roman"/>
+          <w:color w:val="D4D4D4"/>
+          <w:sz w:val="27"/>
+          <w:szCs w:val="27"/>
+          <w:lang w:eastAsia="pt-BR"/>
+        </w:rPr>
+        <w:t>}</w:t>
+      </w:r>
+    </w:p>
+    <w:p>
+      <w:pPr>
+        <w:shd w:val="clear" w:color="auto" w:fill="1E1E1E"/>
+        <w:spacing w:after="0" w:line="360" w:lineRule="atLeast"/>
+        <w:rPr>
+          <w:rFonts w:ascii="Consolas" w:eastAsia="Times New Roman" w:hAnsi="Consolas" w:cs="Times New Roman"/>
+          <w:color w:val="D4D4D4"/>
+          <w:sz w:val="27"/>
+          <w:szCs w:val="27"/>
+          <w:lang w:eastAsia="pt-BR"/>
+        </w:rPr>
+      </w:pPr>
+      <w:r>
+        <w:rPr>
+          <w:rFonts w:ascii="Consolas" w:eastAsia="Times New Roman" w:hAnsi="Consolas" w:cs="Times New Roman"/>
+          <w:color w:val="D4D4D4"/>
+          <w:sz w:val="27"/>
+          <w:szCs w:val="27"/>
+          <w:lang w:eastAsia="pt-BR"/>
+        </w:rPr>
+        <w:t>    }).</w:t>
+      </w:r>
+      <w:proofErr w:type="spellStart"/>
+      <w:r>
+        <w:rPr>
+          <w:rFonts w:ascii="Consolas" w:eastAsia="Times New Roman" w:hAnsi="Consolas" w:cs="Times New Roman"/>
+          <w:color w:val="DCDCAA"/>
+          <w:sz w:val="27"/>
+          <w:szCs w:val="27"/>
+          <w:lang w:eastAsia="pt-BR"/>
+        </w:rPr>
+        <w:t>then</w:t>
+      </w:r>
+      <w:proofErr w:type="spellEnd"/>
+      <w:r>
+        <w:rPr>
+          <w:rFonts w:ascii="Consolas" w:eastAsia="Times New Roman" w:hAnsi="Consolas" w:cs="Times New Roman"/>
+          <w:color w:val="D4D4D4"/>
+          <w:sz w:val="27"/>
+          <w:szCs w:val="27"/>
+          <w:lang w:eastAsia="pt-BR"/>
+        </w:rPr>
+        <w:t>(</w:t>
+      </w:r>
+      <w:r>
+        <w:rPr>
+          <w:rFonts w:ascii="Consolas" w:eastAsia="Times New Roman" w:hAnsi="Consolas" w:cs="Times New Roman"/>
+          <w:color w:val="9CDCFE"/>
+          <w:sz w:val="27"/>
+          <w:szCs w:val="27"/>
+          <w:lang w:eastAsia="pt-BR"/>
+        </w:rPr>
+        <w:t>pergunta</w:t>
+      </w:r>
+      <w:r>
+        <w:rPr>
+          <w:rFonts w:ascii="Consolas" w:eastAsia="Times New Roman" w:hAnsi="Consolas" w:cs="Times New Roman"/>
+          <w:color w:val="D4D4D4"/>
+          <w:sz w:val="27"/>
+          <w:szCs w:val="27"/>
+          <w:lang w:eastAsia="pt-BR"/>
+        </w:rPr>
+        <w:t xml:space="preserve"> </w:t>
+      </w:r>
+      <w:r>
+        <w:rPr>
+          <w:rFonts w:ascii="Consolas" w:eastAsia="Times New Roman" w:hAnsi="Consolas" w:cs="Times New Roman"/>
+          <w:color w:val="569CD6"/>
+          <w:sz w:val="27"/>
+          <w:szCs w:val="27"/>
+          <w:lang w:eastAsia="pt-BR"/>
+        </w:rPr>
+        <w:t>=&gt;</w:t>
+      </w:r>
+      <w:r>
+        <w:rPr>
+          <w:rFonts w:ascii="Consolas" w:eastAsia="Times New Roman" w:hAnsi="Consolas" w:cs="Times New Roman"/>
+          <w:color w:val="D4D4D4"/>
+          <w:sz w:val="27"/>
+          <w:szCs w:val="27"/>
+          <w:lang w:eastAsia="pt-BR"/>
+        </w:rPr>
+        <w:t xml:space="preserve"> {</w:t>
+      </w:r>
+    </w:p>
+    <w:p>
+      <w:pPr>
+        <w:shd w:val="clear" w:color="auto" w:fill="1E1E1E"/>
+        <w:spacing w:after="0" w:line="360" w:lineRule="atLeast"/>
+        <w:rPr>
+          <w:rFonts w:ascii="Consolas" w:eastAsia="Times New Roman" w:hAnsi="Consolas" w:cs="Times New Roman"/>
+          <w:color w:val="D4D4D4"/>
+          <w:sz w:val="27"/>
+          <w:szCs w:val="27"/>
+          <w:lang w:eastAsia="pt-BR"/>
+        </w:rPr>
+      </w:pPr>
+      <w:r>
+        <w:rPr>
+          <w:rFonts w:ascii="Consolas" w:eastAsia="Times New Roman" w:hAnsi="Consolas" w:cs="Times New Roman"/>
+          <w:color w:val="D4D4D4"/>
+          <w:sz w:val="27"/>
+          <w:szCs w:val="27"/>
+          <w:lang w:eastAsia="pt-BR"/>
+        </w:rPr>
+        <w:t xml:space="preserve">        </w:t>
+      </w:r>
+      <w:proofErr w:type="spellStart"/>
+      <w:r>
+        <w:rPr>
+          <w:rFonts w:ascii="Consolas" w:eastAsia="Times New Roman" w:hAnsi="Consolas" w:cs="Times New Roman"/>
+          <w:color w:val="C586C0"/>
+          <w:sz w:val="27"/>
+          <w:szCs w:val="27"/>
+          <w:lang w:eastAsia="pt-BR"/>
+        </w:rPr>
+        <w:t>if</w:t>
+      </w:r>
+      <w:proofErr w:type="spellEnd"/>
+      <w:r>
+        <w:rPr>
+          <w:rFonts w:ascii="Consolas" w:eastAsia="Times New Roman" w:hAnsi="Consolas" w:cs="Times New Roman"/>
+          <w:color w:val="D4D4D4"/>
+          <w:sz w:val="27"/>
+          <w:szCs w:val="27"/>
+          <w:lang w:eastAsia="pt-BR"/>
+        </w:rPr>
+        <w:t>(</w:t>
+      </w:r>
+      <w:r>
+        <w:rPr>
+          <w:rFonts w:ascii="Consolas" w:eastAsia="Times New Roman" w:hAnsi="Consolas" w:cs="Times New Roman"/>
+          <w:color w:val="9CDCFE"/>
+          <w:sz w:val="27"/>
+          <w:szCs w:val="27"/>
+          <w:lang w:eastAsia="pt-BR"/>
+        </w:rPr>
+        <w:t>pergunta</w:t>
+      </w:r>
+      <w:r>
+        <w:rPr>
+          <w:rFonts w:ascii="Consolas" w:eastAsia="Times New Roman" w:hAnsi="Consolas" w:cs="Times New Roman"/>
+          <w:color w:val="D4D4D4"/>
+          <w:sz w:val="27"/>
+          <w:szCs w:val="27"/>
+          <w:lang w:eastAsia="pt-BR"/>
+        </w:rPr>
+        <w:t xml:space="preserve"> != </w:t>
+      </w:r>
+      <w:proofErr w:type="spellStart"/>
+      <w:r>
+        <w:rPr>
+          <w:rFonts w:ascii="Consolas" w:eastAsia="Times New Roman" w:hAnsi="Consolas" w:cs="Times New Roman"/>
+          <w:color w:val="569CD6"/>
+          <w:sz w:val="27"/>
+          <w:szCs w:val="27"/>
+          <w:lang w:eastAsia="pt-BR"/>
+        </w:rPr>
+        <w:t>undefined</w:t>
+      </w:r>
+      <w:proofErr w:type="spellEnd"/>
+      <w:r>
+        <w:rPr>
+          <w:rFonts w:ascii="Consolas" w:eastAsia="Times New Roman" w:hAnsi="Consolas" w:cs="Times New Roman"/>
+          <w:color w:val="D4D4D4"/>
+          <w:sz w:val="27"/>
+          <w:szCs w:val="27"/>
+          <w:lang w:eastAsia="pt-BR"/>
+        </w:rPr>
+        <w:t>){</w:t>
+      </w:r>
+    </w:p>
+    <w:p>
+      <w:pPr>
+        <w:shd w:val="clear" w:color="auto" w:fill="1E1E1E"/>
+        <w:spacing w:after="0" w:line="360" w:lineRule="atLeast"/>
+        <w:rPr>
+          <w:rFonts w:ascii="Consolas" w:eastAsia="Times New Roman" w:hAnsi="Consolas" w:cs="Times New Roman"/>
+          <w:color w:val="D4D4D4"/>
+          <w:sz w:val="27"/>
+          <w:szCs w:val="27"/>
+          <w:lang w:eastAsia="pt-BR"/>
+        </w:rPr>
+      </w:pPr>
+      <w:r>
+        <w:rPr>
+          <w:rFonts w:ascii="Consolas" w:eastAsia="Times New Roman" w:hAnsi="Consolas" w:cs="Times New Roman"/>
+          <w:color w:val="D4D4D4"/>
+          <w:sz w:val="27"/>
+          <w:szCs w:val="27"/>
+          <w:lang w:eastAsia="pt-BR"/>
+        </w:rPr>
+        <w:t xml:space="preserve">            </w:t>
+      </w:r>
+      <w:proofErr w:type="spellStart"/>
+      <w:r>
+        <w:rPr>
+          <w:rFonts w:ascii="Consolas" w:eastAsia="Times New Roman" w:hAnsi="Consolas" w:cs="Times New Roman"/>
+          <w:color w:val="4FC1FF"/>
+          <w:sz w:val="27"/>
+          <w:szCs w:val="27"/>
+          <w:lang w:eastAsia="pt-BR"/>
+        </w:rPr>
+        <w:t>Resposta</w:t>
+      </w:r>
+      <w:r>
+        <w:rPr>
+          <w:rFonts w:ascii="Consolas" w:eastAsia="Times New Roman" w:hAnsi="Consolas" w:cs="Times New Roman"/>
+          <w:color w:val="D4D4D4"/>
+          <w:sz w:val="27"/>
+          <w:szCs w:val="27"/>
+          <w:lang w:eastAsia="pt-BR"/>
+        </w:rPr>
+        <w:t>.</w:t>
+      </w:r>
+      <w:r>
+        <w:rPr>
+          <w:rFonts w:ascii="Consolas" w:eastAsia="Times New Roman" w:hAnsi="Consolas" w:cs="Times New Roman"/>
+          <w:color w:val="DCDCAA"/>
+          <w:sz w:val="27"/>
+          <w:szCs w:val="27"/>
+          <w:lang w:eastAsia="pt-BR"/>
+        </w:rPr>
+        <w:t>findAll</w:t>
+      </w:r>
+      <w:proofErr w:type="spellEnd"/>
+      <w:r>
+        <w:rPr>
+          <w:rFonts w:ascii="Consolas" w:eastAsia="Times New Roman" w:hAnsi="Consolas" w:cs="Times New Roman"/>
+          <w:color w:val="D4D4D4"/>
+          <w:sz w:val="27"/>
+          <w:szCs w:val="27"/>
+          <w:lang w:eastAsia="pt-BR"/>
+        </w:rPr>
+        <w:t>({</w:t>
+      </w:r>
+    </w:p>
+    <w:p>
+      <w:pPr>
+        <w:shd w:val="clear" w:color="auto" w:fill="1E1E1E"/>
+        <w:spacing w:after="0" w:line="360" w:lineRule="atLeast"/>
+        <w:rPr>
+          <w:rFonts w:ascii="Consolas" w:eastAsia="Times New Roman" w:hAnsi="Consolas" w:cs="Times New Roman"/>
+          <w:color w:val="D4D4D4"/>
+          <w:sz w:val="27"/>
+          <w:szCs w:val="27"/>
+          <w:lang w:eastAsia="pt-BR"/>
+        </w:rPr>
+      </w:pPr>
+      <w:r>
+        <w:rPr>
+          <w:rFonts w:ascii="Consolas" w:eastAsia="Times New Roman" w:hAnsi="Consolas" w:cs="Times New Roman"/>
+          <w:color w:val="D4D4D4"/>
+          <w:sz w:val="27"/>
+          <w:szCs w:val="27"/>
+          <w:lang w:eastAsia="pt-BR"/>
+        </w:rPr>
+        <w:t xml:space="preserve">                </w:t>
+      </w:r>
+      <w:proofErr w:type="spellStart"/>
+      <w:r>
+        <w:rPr>
+          <w:rFonts w:ascii="Consolas" w:eastAsia="Times New Roman" w:hAnsi="Consolas" w:cs="Times New Roman"/>
+          <w:color w:val="9CDCFE"/>
+          <w:sz w:val="27"/>
+          <w:szCs w:val="27"/>
+          <w:lang w:eastAsia="pt-BR"/>
+        </w:rPr>
+        <w:t>where</w:t>
+      </w:r>
+      <w:proofErr w:type="spellEnd"/>
+      <w:r>
+        <w:rPr>
+          <w:rFonts w:ascii="Consolas" w:eastAsia="Times New Roman" w:hAnsi="Consolas" w:cs="Times New Roman"/>
+          <w:color w:val="9CDCFE"/>
+          <w:sz w:val="27"/>
+          <w:szCs w:val="27"/>
+          <w:lang w:eastAsia="pt-BR"/>
+        </w:rPr>
+        <w:t>:</w:t>
+      </w:r>
+      <w:r>
+        <w:rPr>
+          <w:rFonts w:ascii="Consolas" w:eastAsia="Times New Roman" w:hAnsi="Consolas" w:cs="Times New Roman"/>
+          <w:color w:val="D4D4D4"/>
+          <w:sz w:val="27"/>
+          <w:szCs w:val="27"/>
+          <w:lang w:eastAsia="pt-BR"/>
+        </w:rPr>
+        <w:t>{</w:t>
+      </w:r>
+      <w:proofErr w:type="spellStart"/>
+      <w:r>
+        <w:rPr>
+          <w:rFonts w:ascii="Consolas" w:eastAsia="Times New Roman" w:hAnsi="Consolas" w:cs="Times New Roman"/>
+          <w:color w:val="9CDCFE"/>
+          <w:sz w:val="27"/>
+          <w:szCs w:val="27"/>
+          <w:lang w:eastAsia="pt-BR"/>
+        </w:rPr>
+        <w:t>perguntaId</w:t>
+      </w:r>
+      <w:proofErr w:type="spellEnd"/>
+      <w:r>
+        <w:rPr>
+          <w:rFonts w:ascii="Consolas" w:eastAsia="Times New Roman" w:hAnsi="Consolas" w:cs="Times New Roman"/>
+          <w:color w:val="9CDCFE"/>
+          <w:sz w:val="27"/>
+          <w:szCs w:val="27"/>
+          <w:lang w:eastAsia="pt-BR"/>
+        </w:rPr>
+        <w:t>:</w:t>
+      </w:r>
+      <w:r>
+        <w:rPr>
+          <w:rFonts w:ascii="Consolas" w:eastAsia="Times New Roman" w:hAnsi="Consolas" w:cs="Times New Roman"/>
+          <w:color w:val="D4D4D4"/>
+          <w:sz w:val="27"/>
+          <w:szCs w:val="27"/>
+          <w:lang w:eastAsia="pt-BR"/>
+        </w:rPr>
+        <w:t xml:space="preserve"> </w:t>
+      </w:r>
+      <w:r>
+        <w:rPr>
+          <w:rFonts w:ascii="Consolas" w:eastAsia="Times New Roman" w:hAnsi="Consolas" w:cs="Times New Roman"/>
+          <w:color w:val="9CDCFE"/>
+          <w:sz w:val="27"/>
+          <w:szCs w:val="27"/>
+          <w:lang w:eastAsia="pt-BR"/>
+        </w:rPr>
+        <w:t>pergunta</w:t>
+      </w:r>
+      <w:r>
+        <w:rPr>
+          <w:rFonts w:ascii="Consolas" w:eastAsia="Times New Roman" w:hAnsi="Consolas" w:cs="Times New Roman"/>
+          <w:color w:val="D4D4D4"/>
+          <w:sz w:val="27"/>
+          <w:szCs w:val="27"/>
+          <w:lang w:eastAsia="pt-BR"/>
+        </w:rPr>
+        <w:t>.</w:t>
+      </w:r>
+      <w:r>
+        <w:rPr>
+          <w:rFonts w:ascii="Consolas" w:eastAsia="Times New Roman" w:hAnsi="Consolas" w:cs="Times New Roman"/>
+          <w:color w:val="9CDCFE"/>
+          <w:sz w:val="27"/>
+          <w:szCs w:val="27"/>
+          <w:lang w:eastAsia="pt-BR"/>
+        </w:rPr>
+        <w:t>id</w:t>
+      </w:r>
+      <w:r>
+        <w:rPr>
+          <w:rFonts w:ascii="Consolas" w:eastAsia="Times New Roman" w:hAnsi="Consolas" w:cs="Times New Roman"/>
+          <w:color w:val="D4D4D4"/>
+          <w:sz w:val="27"/>
+          <w:szCs w:val="27"/>
+          <w:lang w:eastAsia="pt-BR"/>
+        </w:rPr>
+        <w:t>}</w:t>
+      </w:r>
+    </w:p>
+    <w:p>
+      <w:pPr>
+        <w:shd w:val="clear" w:color="auto" w:fill="1E1E1E"/>
+        <w:spacing w:after="0" w:line="360" w:lineRule="atLeast"/>
+        <w:rPr>
+          <w:rFonts w:ascii="Consolas" w:eastAsia="Times New Roman" w:hAnsi="Consolas" w:cs="Times New Roman"/>
+          <w:color w:val="D4D4D4"/>
+          <w:sz w:val="27"/>
+          <w:szCs w:val="27"/>
+          <w:lang w:eastAsia="pt-BR"/>
+        </w:rPr>
+      </w:pPr>
+      <w:r>
+        <w:rPr>
+          <w:rFonts w:ascii="Consolas" w:eastAsia="Times New Roman" w:hAnsi="Consolas" w:cs="Times New Roman"/>
+          <w:color w:val="D4D4D4"/>
+          <w:sz w:val="27"/>
+          <w:szCs w:val="27"/>
+          <w:lang w:eastAsia="pt-BR"/>
+        </w:rPr>
+        <w:t>            }).</w:t>
+      </w:r>
+      <w:proofErr w:type="spellStart"/>
+      <w:r>
+        <w:rPr>
+          <w:rFonts w:ascii="Consolas" w:eastAsia="Times New Roman" w:hAnsi="Consolas" w:cs="Times New Roman"/>
+          <w:color w:val="DCDCAA"/>
+          <w:sz w:val="27"/>
+          <w:szCs w:val="27"/>
+          <w:lang w:eastAsia="pt-BR"/>
+        </w:rPr>
+        <w:t>then</w:t>
+      </w:r>
+      <w:proofErr w:type="spellEnd"/>
+      <w:r>
+        <w:rPr>
+          <w:rFonts w:ascii="Consolas" w:eastAsia="Times New Roman" w:hAnsi="Consolas" w:cs="Times New Roman"/>
+          <w:color w:val="D4D4D4"/>
+          <w:sz w:val="27"/>
+          <w:szCs w:val="27"/>
+          <w:lang w:eastAsia="pt-BR"/>
+        </w:rPr>
+        <w:t>(</w:t>
+      </w:r>
+      <w:r>
+        <w:rPr>
+          <w:rFonts w:ascii="Consolas" w:eastAsia="Times New Roman" w:hAnsi="Consolas" w:cs="Times New Roman"/>
+          <w:color w:val="9CDCFE"/>
+          <w:sz w:val="27"/>
+          <w:szCs w:val="27"/>
+          <w:lang w:eastAsia="pt-BR"/>
+        </w:rPr>
+        <w:t>respostas</w:t>
+      </w:r>
+      <w:r>
+        <w:rPr>
+          <w:rFonts w:ascii="Consolas" w:eastAsia="Times New Roman" w:hAnsi="Consolas" w:cs="Times New Roman"/>
+          <w:color w:val="D4D4D4"/>
+          <w:sz w:val="27"/>
+          <w:szCs w:val="27"/>
+          <w:lang w:eastAsia="pt-BR"/>
+        </w:rPr>
+        <w:t xml:space="preserve"> </w:t>
+      </w:r>
+      <w:r>
+        <w:rPr>
+          <w:rFonts w:ascii="Consolas" w:eastAsia="Times New Roman" w:hAnsi="Consolas" w:cs="Times New Roman"/>
+          <w:color w:val="569CD6"/>
+          <w:sz w:val="27"/>
+          <w:szCs w:val="27"/>
+          <w:lang w:eastAsia="pt-BR"/>
+        </w:rPr>
+        <w:t>=&gt;</w:t>
+      </w:r>
+      <w:r>
+        <w:rPr>
+          <w:rFonts w:ascii="Consolas" w:eastAsia="Times New Roman" w:hAnsi="Consolas" w:cs="Times New Roman"/>
+          <w:color w:val="D4D4D4"/>
+          <w:sz w:val="27"/>
+          <w:szCs w:val="27"/>
+          <w:lang w:eastAsia="pt-BR"/>
+        </w:rPr>
+        <w:t xml:space="preserve"> {</w:t>
+      </w:r>
+    </w:p>
+    <w:p>
+      <w:pPr>
+        <w:shd w:val="clear" w:color="auto" w:fill="1E1E1E"/>
+        <w:spacing w:after="0" w:line="360" w:lineRule="atLeast"/>
+        <w:rPr>
+          <w:rFonts w:ascii="Consolas" w:eastAsia="Times New Roman" w:hAnsi="Consolas" w:cs="Times New Roman"/>
+          <w:color w:val="D4D4D4"/>
+          <w:sz w:val="27"/>
+          <w:szCs w:val="27"/>
+          <w:lang w:eastAsia="pt-BR"/>
+        </w:rPr>
+      </w:pPr>
+      <w:r>
+        <w:rPr>
+          <w:rFonts w:ascii="Consolas" w:eastAsia="Times New Roman" w:hAnsi="Consolas" w:cs="Times New Roman"/>
+          <w:color w:val="D4D4D4"/>
+          <w:sz w:val="27"/>
+          <w:szCs w:val="27"/>
+          <w:lang w:eastAsia="pt-BR"/>
+        </w:rPr>
+        <w:t xml:space="preserve">                </w:t>
+      </w:r>
+      <w:proofErr w:type="spellStart"/>
+      <w:r>
+        <w:rPr>
+          <w:rFonts w:ascii="Consolas" w:eastAsia="Times New Roman" w:hAnsi="Consolas" w:cs="Times New Roman"/>
+          <w:color w:val="9CDCFE"/>
+          <w:sz w:val="27"/>
+          <w:szCs w:val="27"/>
+          <w:lang w:eastAsia="pt-BR"/>
+        </w:rPr>
+        <w:t>res</w:t>
+      </w:r>
+      <w:r>
+        <w:rPr>
+          <w:rFonts w:ascii="Consolas" w:eastAsia="Times New Roman" w:hAnsi="Consolas" w:cs="Times New Roman"/>
+          <w:color w:val="D4D4D4"/>
+          <w:sz w:val="27"/>
+          <w:szCs w:val="27"/>
+          <w:lang w:eastAsia="pt-BR"/>
+        </w:rPr>
+        <w:t>.</w:t>
+      </w:r>
+      <w:r>
+        <w:rPr>
+          <w:rFonts w:ascii="Consolas" w:eastAsia="Times New Roman" w:hAnsi="Consolas" w:cs="Times New Roman"/>
+          <w:color w:val="DCDCAA"/>
+          <w:sz w:val="27"/>
+          <w:szCs w:val="27"/>
+          <w:lang w:eastAsia="pt-BR"/>
+        </w:rPr>
+        <w:t>render</w:t>
+      </w:r>
+      <w:proofErr w:type="spellEnd"/>
+      <w:r>
+        <w:rPr>
+          <w:rFonts w:ascii="Consolas" w:eastAsia="Times New Roman" w:hAnsi="Consolas" w:cs="Times New Roman"/>
+          <w:color w:val="D4D4D4"/>
+          <w:sz w:val="27"/>
+          <w:szCs w:val="27"/>
+          <w:lang w:eastAsia="pt-BR"/>
+        </w:rPr>
+        <w:t>(</w:t>
+      </w:r>
+      <w:r>
+        <w:rPr>
+          <w:rFonts w:ascii="Consolas" w:eastAsia="Times New Roman" w:hAnsi="Consolas" w:cs="Times New Roman"/>
+          <w:color w:val="CE9178"/>
+          <w:sz w:val="27"/>
+          <w:szCs w:val="27"/>
+          <w:lang w:eastAsia="pt-BR"/>
+        </w:rPr>
+        <w:t>'pergunta'</w:t>
+      </w:r>
+      <w:r>
+        <w:rPr>
+          <w:rFonts w:ascii="Consolas" w:eastAsia="Times New Roman" w:hAnsi="Consolas" w:cs="Times New Roman"/>
+          <w:color w:val="D4D4D4"/>
+          <w:sz w:val="27"/>
+          <w:szCs w:val="27"/>
+          <w:lang w:eastAsia="pt-BR"/>
+        </w:rPr>
+        <w:t>, {</w:t>
+      </w:r>
+    </w:p>
+    <w:p>
+      <w:pPr>
+        <w:shd w:val="clear" w:color="auto" w:fill="1E1E1E"/>
+        <w:spacing w:after="0" w:line="360" w:lineRule="atLeast"/>
+        <w:rPr>
+          <w:rFonts w:ascii="Consolas" w:eastAsia="Times New Roman" w:hAnsi="Consolas" w:cs="Times New Roman"/>
+          <w:color w:val="D4D4D4"/>
+          <w:sz w:val="27"/>
+          <w:szCs w:val="27"/>
+          <w:lang w:eastAsia="pt-BR"/>
+        </w:rPr>
+      </w:pPr>
+      <w:r>
+        <w:rPr>
+          <w:rFonts w:ascii="Consolas" w:eastAsia="Times New Roman" w:hAnsi="Consolas" w:cs="Times New Roman"/>
+          <w:color w:val="D4D4D4"/>
+          <w:sz w:val="27"/>
+          <w:szCs w:val="27"/>
+          <w:lang w:eastAsia="pt-BR"/>
+        </w:rPr>
+        <w:t xml:space="preserve">                    </w:t>
+      </w:r>
+      <w:r>
+        <w:rPr>
+          <w:rFonts w:ascii="Consolas" w:eastAsia="Times New Roman" w:hAnsi="Consolas" w:cs="Times New Roman"/>
+          <w:color w:val="9CDCFE"/>
+          <w:sz w:val="27"/>
+          <w:szCs w:val="27"/>
+          <w:lang w:eastAsia="pt-BR"/>
+        </w:rPr>
+        <w:t>pergunta:</w:t>
+      </w:r>
+      <w:r>
+        <w:rPr>
+          <w:rFonts w:ascii="Consolas" w:eastAsia="Times New Roman" w:hAnsi="Consolas" w:cs="Times New Roman"/>
+          <w:color w:val="D4D4D4"/>
+          <w:sz w:val="27"/>
+          <w:szCs w:val="27"/>
+          <w:lang w:eastAsia="pt-BR"/>
+        </w:rPr>
+        <w:t xml:space="preserve"> </w:t>
+      </w:r>
+      <w:r>
+        <w:rPr>
+          <w:rFonts w:ascii="Consolas" w:eastAsia="Times New Roman" w:hAnsi="Consolas" w:cs="Times New Roman"/>
+          <w:color w:val="9CDCFE"/>
+          <w:sz w:val="27"/>
+          <w:szCs w:val="27"/>
+          <w:lang w:eastAsia="pt-BR"/>
+        </w:rPr>
+        <w:t>pergunta</w:t>
+      </w:r>
+      <w:r>
+        <w:rPr>
+          <w:rFonts w:ascii="Consolas" w:eastAsia="Times New Roman" w:hAnsi="Consolas" w:cs="Times New Roman"/>
+          <w:color w:val="D4D4D4"/>
+          <w:sz w:val="27"/>
+          <w:szCs w:val="27"/>
+          <w:lang w:eastAsia="pt-BR"/>
+        </w:rPr>
+        <w:t>,</w:t>
+      </w:r>
+    </w:p>
+    <w:p>
+      <w:pPr>
+        <w:shd w:val="clear" w:color="auto" w:fill="1E1E1E"/>
+        <w:spacing w:after="0" w:line="360" w:lineRule="atLeast"/>
+        <w:rPr>
+          <w:rFonts w:ascii="Consolas" w:eastAsia="Times New Roman" w:hAnsi="Consolas" w:cs="Times New Roman"/>
+          <w:color w:val="D4D4D4"/>
+          <w:sz w:val="27"/>
+          <w:szCs w:val="27"/>
+          <w:lang w:eastAsia="pt-BR"/>
+        </w:rPr>
+      </w:pPr>
+      <w:r>
+        <w:rPr>
+          <w:rFonts w:ascii="Consolas" w:eastAsia="Times New Roman" w:hAnsi="Consolas" w:cs="Times New Roman"/>
+          <w:color w:val="D4D4D4"/>
+          <w:sz w:val="27"/>
+          <w:szCs w:val="27"/>
+          <w:lang w:eastAsia="pt-BR"/>
+        </w:rPr>
+        <w:t xml:space="preserve">                    </w:t>
+      </w:r>
+      <w:r>
+        <w:rPr>
+          <w:rFonts w:ascii="Consolas" w:eastAsia="Times New Roman" w:hAnsi="Consolas" w:cs="Times New Roman"/>
+          <w:color w:val="9CDCFE"/>
+          <w:sz w:val="27"/>
+          <w:szCs w:val="27"/>
+          <w:lang w:eastAsia="pt-BR"/>
+        </w:rPr>
+        <w:t>respostas:</w:t>
+      </w:r>
+      <w:r>
+        <w:rPr>
+          <w:rFonts w:ascii="Consolas" w:eastAsia="Times New Roman" w:hAnsi="Consolas" w:cs="Times New Roman"/>
+          <w:color w:val="D4D4D4"/>
+          <w:sz w:val="27"/>
+          <w:szCs w:val="27"/>
+          <w:lang w:eastAsia="pt-BR"/>
+        </w:rPr>
+        <w:t xml:space="preserve"> </w:t>
+      </w:r>
+      <w:r>
+        <w:rPr>
+          <w:rFonts w:ascii="Consolas" w:eastAsia="Times New Roman" w:hAnsi="Consolas" w:cs="Times New Roman"/>
+          <w:color w:val="9CDCFE"/>
+          <w:sz w:val="27"/>
+          <w:szCs w:val="27"/>
+          <w:lang w:eastAsia="pt-BR"/>
+        </w:rPr>
+        <w:t>respostas</w:t>
+      </w:r>
+    </w:p>
+    <w:p>
+      <w:pPr>
+        <w:shd w:val="clear" w:color="auto" w:fill="1E1E1E"/>
+        <w:spacing w:after="0" w:line="360" w:lineRule="atLeast"/>
+        <w:rPr>
+          <w:rFonts w:ascii="Consolas" w:eastAsia="Times New Roman" w:hAnsi="Consolas" w:cs="Times New Roman"/>
+          <w:color w:val="D4D4D4"/>
+          <w:sz w:val="27"/>
+          <w:szCs w:val="27"/>
+          <w:lang w:eastAsia="pt-BR"/>
+        </w:rPr>
+      </w:pPr>
+      <w:r>
+        <w:rPr>
+          <w:rFonts w:ascii="Consolas" w:eastAsia="Times New Roman" w:hAnsi="Consolas" w:cs="Times New Roman"/>
+          <w:color w:val="D4D4D4"/>
+          <w:sz w:val="27"/>
+          <w:szCs w:val="27"/>
+          <w:lang w:eastAsia="pt-BR"/>
+        </w:rPr>
+        <w:t>                })</w:t>
+      </w:r>
+    </w:p>
+    <w:p>
+      <w:pPr>
+        <w:shd w:val="clear" w:color="auto" w:fill="1E1E1E"/>
+        <w:spacing w:after="0" w:line="360" w:lineRule="atLeast"/>
+        <w:rPr>
+          <w:rFonts w:ascii="Consolas" w:eastAsia="Times New Roman" w:hAnsi="Consolas" w:cs="Times New Roman"/>
+          <w:color w:val="D4D4D4"/>
+          <w:sz w:val="27"/>
+          <w:szCs w:val="27"/>
+          <w:lang w:eastAsia="pt-BR"/>
+        </w:rPr>
+      </w:pPr>
+      <w:r>
+        <w:rPr>
+          <w:rFonts w:ascii="Consolas" w:eastAsia="Times New Roman" w:hAnsi="Consolas" w:cs="Times New Roman"/>
+          <w:color w:val="D4D4D4"/>
+          <w:sz w:val="27"/>
+          <w:szCs w:val="27"/>
+          <w:lang w:eastAsia="pt-BR"/>
+        </w:rPr>
+        <w:t>            })</w:t>
+      </w:r>
+    </w:p>
+    <w:p>
+      <w:pPr>
+        <w:shd w:val="clear" w:color="auto" w:fill="1E1E1E"/>
+        <w:spacing w:after="0" w:line="360" w:lineRule="atLeast"/>
+        <w:rPr>
+          <w:rFonts w:ascii="Consolas" w:eastAsia="Times New Roman" w:hAnsi="Consolas" w:cs="Times New Roman"/>
+          <w:color w:val="D4D4D4"/>
+          <w:sz w:val="27"/>
+          <w:szCs w:val="27"/>
+          <w:lang w:eastAsia="pt-BR"/>
+        </w:rPr>
+      </w:pPr>
+      <w:r>
+        <w:rPr>
+          <w:rFonts w:ascii="Consolas" w:eastAsia="Times New Roman" w:hAnsi="Consolas" w:cs="Times New Roman"/>
+          <w:color w:val="D4D4D4"/>
+          <w:sz w:val="27"/>
+          <w:szCs w:val="27"/>
+          <w:lang w:eastAsia="pt-BR"/>
+        </w:rPr>
+        <w:t xml:space="preserve">        } </w:t>
+      </w:r>
+      <w:proofErr w:type="spellStart"/>
+      <w:r>
+        <w:rPr>
+          <w:rFonts w:ascii="Consolas" w:eastAsia="Times New Roman" w:hAnsi="Consolas" w:cs="Times New Roman"/>
+          <w:color w:val="C586C0"/>
+          <w:sz w:val="27"/>
+          <w:szCs w:val="27"/>
+          <w:lang w:eastAsia="pt-BR"/>
+        </w:rPr>
+        <w:t>else</w:t>
+      </w:r>
+      <w:proofErr w:type="spellEnd"/>
+      <w:r>
+        <w:rPr>
+          <w:rFonts w:ascii="Consolas" w:eastAsia="Times New Roman" w:hAnsi="Consolas" w:cs="Times New Roman"/>
+          <w:color w:val="D4D4D4"/>
+          <w:sz w:val="27"/>
+          <w:szCs w:val="27"/>
+          <w:lang w:eastAsia="pt-BR"/>
+        </w:rPr>
+        <w:t xml:space="preserve"> {</w:t>
+      </w:r>
+    </w:p>
+    <w:p>
+      <w:pPr>
+        <w:shd w:val="clear" w:color="auto" w:fill="1E1E1E"/>
+        <w:spacing w:after="0" w:line="360" w:lineRule="atLeast"/>
+        <w:rPr>
+          <w:rFonts w:ascii="Consolas" w:eastAsia="Times New Roman" w:hAnsi="Consolas" w:cs="Times New Roman"/>
+          <w:color w:val="D4D4D4"/>
+          <w:sz w:val="27"/>
+          <w:szCs w:val="27"/>
+          <w:lang w:eastAsia="pt-BR"/>
+        </w:rPr>
+      </w:pPr>
+      <w:r>
+        <w:rPr>
+          <w:rFonts w:ascii="Consolas" w:eastAsia="Times New Roman" w:hAnsi="Consolas" w:cs="Times New Roman"/>
+          <w:color w:val="D4D4D4"/>
+          <w:sz w:val="27"/>
+          <w:szCs w:val="27"/>
+          <w:lang w:eastAsia="pt-BR"/>
+        </w:rPr>
+        <w:t xml:space="preserve">            </w:t>
+      </w:r>
+      <w:proofErr w:type="spellStart"/>
+      <w:r>
+        <w:rPr>
+          <w:rFonts w:ascii="Consolas" w:eastAsia="Times New Roman" w:hAnsi="Consolas" w:cs="Times New Roman"/>
+          <w:color w:val="9CDCFE"/>
+          <w:sz w:val="27"/>
+          <w:szCs w:val="27"/>
+          <w:lang w:eastAsia="pt-BR"/>
+        </w:rPr>
+        <w:t>res</w:t>
+      </w:r>
+      <w:r>
+        <w:rPr>
+          <w:rFonts w:ascii="Consolas" w:eastAsia="Times New Roman" w:hAnsi="Consolas" w:cs="Times New Roman"/>
+          <w:color w:val="D4D4D4"/>
+          <w:sz w:val="27"/>
+          <w:szCs w:val="27"/>
+          <w:lang w:eastAsia="pt-BR"/>
+        </w:rPr>
+        <w:t>.</w:t>
+      </w:r>
+      <w:r>
+        <w:rPr>
+          <w:rFonts w:ascii="Consolas" w:eastAsia="Times New Roman" w:hAnsi="Consolas" w:cs="Times New Roman"/>
+          <w:color w:val="DCDCAA"/>
+          <w:sz w:val="27"/>
+          <w:szCs w:val="27"/>
+          <w:lang w:eastAsia="pt-BR"/>
+        </w:rPr>
+        <w:t>redirect</w:t>
+      </w:r>
+      <w:proofErr w:type="spellEnd"/>
+      <w:r>
+        <w:rPr>
+          <w:rFonts w:ascii="Consolas" w:eastAsia="Times New Roman" w:hAnsi="Consolas" w:cs="Times New Roman"/>
+          <w:color w:val="D4D4D4"/>
+          <w:sz w:val="27"/>
+          <w:szCs w:val="27"/>
+          <w:lang w:eastAsia="pt-BR"/>
+        </w:rPr>
+        <w:t>(</w:t>
+      </w:r>
+      <w:r>
+        <w:rPr>
+          <w:rFonts w:ascii="Consolas" w:eastAsia="Times New Roman" w:hAnsi="Consolas" w:cs="Times New Roman"/>
+          <w:color w:val="CE9178"/>
+          <w:sz w:val="27"/>
+          <w:szCs w:val="27"/>
+          <w:lang w:eastAsia="pt-BR"/>
+        </w:rPr>
+        <w:t>'/'</w:t>
+      </w:r>
+      <w:r>
+        <w:rPr>
+          <w:rFonts w:ascii="Consolas" w:eastAsia="Times New Roman" w:hAnsi="Consolas" w:cs="Times New Roman"/>
+          <w:color w:val="D4D4D4"/>
+          <w:sz w:val="27"/>
+          <w:szCs w:val="27"/>
+          <w:lang w:eastAsia="pt-BR"/>
+        </w:rPr>
+        <w:t>)</w:t>
+      </w:r>
+    </w:p>
+    <w:p>
+      <w:pPr>
+        <w:shd w:val="clear" w:color="auto" w:fill="1E1E1E"/>
+        <w:spacing w:after="0" w:line="360" w:lineRule="atLeast"/>
+        <w:rPr>
+          <w:rFonts w:ascii="Consolas" w:eastAsia="Times New Roman" w:hAnsi="Consolas" w:cs="Times New Roman"/>
+          <w:color w:val="D4D4D4"/>
+          <w:sz w:val="27"/>
+          <w:szCs w:val="27"/>
+          <w:lang w:eastAsia="pt-BR"/>
+        </w:rPr>
+      </w:pPr>
+      <w:r>
+        <w:rPr>
+          <w:rFonts w:ascii="Consolas" w:eastAsia="Times New Roman" w:hAnsi="Consolas" w:cs="Times New Roman"/>
+          <w:color w:val="D4D4D4"/>
+          <w:sz w:val="27"/>
+          <w:szCs w:val="27"/>
+          <w:lang w:eastAsia="pt-BR"/>
+        </w:rPr>
+        <w:t>        }</w:t>
+      </w:r>
+    </w:p>
+    <w:p>
+      <w:pPr>
+        <w:shd w:val="clear" w:color="auto" w:fill="1E1E1E"/>
+        <w:spacing w:after="0" w:line="360" w:lineRule="atLeast"/>
+        <w:rPr>
+          <w:rFonts w:ascii="Consolas" w:eastAsia="Times New Roman" w:hAnsi="Consolas" w:cs="Times New Roman"/>
+          <w:color w:val="D4D4D4"/>
+          <w:sz w:val="27"/>
+          <w:szCs w:val="27"/>
+          <w:lang w:eastAsia="pt-BR"/>
+        </w:rPr>
+      </w:pPr>
+      <w:r>
+        <w:rPr>
+          <w:rFonts w:ascii="Consolas" w:eastAsia="Times New Roman" w:hAnsi="Consolas" w:cs="Times New Roman"/>
+          <w:color w:val="D4D4D4"/>
+          <w:sz w:val="27"/>
+          <w:szCs w:val="27"/>
+          <w:lang w:eastAsia="pt-BR"/>
+        </w:rPr>
+        <w:t>    })</w:t>
+      </w:r>
+    </w:p>
+    <w:p>
+      <w:pPr>
+        <w:shd w:val="clear" w:color="auto" w:fill="1E1E1E"/>
+        <w:spacing w:after="0" w:line="360" w:lineRule="atLeast"/>
+        <w:rPr>
+          <w:rFonts w:ascii="Consolas" w:eastAsia="Times New Roman" w:hAnsi="Consolas" w:cs="Times New Roman"/>
+          <w:color w:val="D4D4D4"/>
+          <w:sz w:val="27"/>
+          <w:szCs w:val="27"/>
+          <w:lang w:eastAsia="pt-BR"/>
+        </w:rPr>
+      </w:pPr>
+      <w:r>
+        <w:rPr>
+          <w:rFonts w:ascii="Consolas" w:eastAsia="Times New Roman" w:hAnsi="Consolas" w:cs="Times New Roman"/>
+          <w:color w:val="D4D4D4"/>
+          <w:sz w:val="27"/>
+          <w:szCs w:val="27"/>
+          <w:lang w:eastAsia="pt-BR"/>
+        </w:rPr>
+        <w:t>})</w:t>
+      </w:r>
+    </w:p>
+    <w:p>
+      <w:pPr>
+        <w:pStyle w:val="SemEspaamento"/>
+        <w:rPr>
+          <w:sz w:val="36"/>
+          <w:szCs w:val="36"/>
+        </w:rPr>
+      </w:pPr>
+    </w:p>
+    <w:p>
+      <w:pPr>
+        <w:pStyle w:val="SemEspaamento"/>
+        <w:rPr>
+          <w:sz w:val="36"/>
+          <w:szCs w:val="36"/>
+        </w:rPr>
+      </w:pPr>
+      <w:proofErr w:type="spellStart"/>
+      <w:r>
+        <w:rPr>
+          <w:sz w:val="36"/>
+          <w:szCs w:val="36"/>
+        </w:rPr>
+        <w:t>pergunta.ejs</w:t>
+      </w:r>
+      <w:proofErr w:type="spellEnd"/>
+    </w:p>
+    <w:p>
+      <w:pPr>
+        <w:shd w:val="clear" w:color="auto" w:fill="1E1E1E"/>
+        <w:spacing w:after="0" w:line="360" w:lineRule="atLeast"/>
+        <w:rPr>
+          <w:rFonts w:ascii="Consolas" w:eastAsia="Times New Roman" w:hAnsi="Consolas" w:cs="Times New Roman"/>
+          <w:color w:val="D4D4D4"/>
+          <w:sz w:val="27"/>
+          <w:szCs w:val="27"/>
+          <w:lang w:eastAsia="pt-BR"/>
+        </w:rPr>
+      </w:pPr>
+      <w:r>
+        <w:rPr>
+          <w:rFonts w:ascii="Consolas" w:eastAsia="Times New Roman" w:hAnsi="Consolas" w:cs="Times New Roman"/>
+          <w:color w:val="808080"/>
+          <w:sz w:val="27"/>
+          <w:szCs w:val="27"/>
+          <w:lang w:eastAsia="pt-BR"/>
+        </w:rPr>
+        <w:t>&lt;</w:t>
+      </w:r>
+      <w:r>
+        <w:rPr>
+          <w:rFonts w:ascii="Consolas" w:eastAsia="Times New Roman" w:hAnsi="Consolas" w:cs="Times New Roman"/>
+          <w:color w:val="569CD6"/>
+          <w:sz w:val="27"/>
+          <w:szCs w:val="27"/>
+          <w:lang w:eastAsia="pt-BR"/>
+        </w:rPr>
+        <w:t>h3</w:t>
+      </w:r>
+      <w:r>
+        <w:rPr>
+          <w:rFonts w:ascii="Consolas" w:eastAsia="Times New Roman" w:hAnsi="Consolas" w:cs="Times New Roman"/>
+          <w:color w:val="808080"/>
+          <w:sz w:val="27"/>
+          <w:szCs w:val="27"/>
+          <w:lang w:eastAsia="pt-BR"/>
+        </w:rPr>
+        <w:t>&gt;</w:t>
+      </w:r>
+      <w:r>
+        <w:rPr>
+          <w:rFonts w:ascii="Consolas" w:eastAsia="Times New Roman" w:hAnsi="Consolas" w:cs="Times New Roman"/>
+          <w:color w:val="D4D4D4"/>
+          <w:sz w:val="27"/>
+          <w:szCs w:val="27"/>
+          <w:lang w:eastAsia="pt-BR"/>
+        </w:rPr>
+        <w:t>Respostas</w:t>
+      </w:r>
+      <w:r>
+        <w:rPr>
+          <w:rFonts w:ascii="Consolas" w:eastAsia="Times New Roman" w:hAnsi="Consolas" w:cs="Times New Roman"/>
+          <w:color w:val="808080"/>
+          <w:sz w:val="27"/>
+          <w:szCs w:val="27"/>
+          <w:lang w:eastAsia="pt-BR"/>
+        </w:rPr>
+        <w:t>&lt;/</w:t>
+      </w:r>
+      <w:r>
+        <w:rPr>
+          <w:rFonts w:ascii="Consolas" w:eastAsia="Times New Roman" w:hAnsi="Consolas" w:cs="Times New Roman"/>
+          <w:color w:val="569CD6"/>
+          <w:sz w:val="27"/>
+          <w:szCs w:val="27"/>
+          <w:lang w:eastAsia="pt-BR"/>
+        </w:rPr>
+        <w:t>h3</w:t>
+      </w:r>
+      <w:r>
+        <w:rPr>
+          <w:rFonts w:ascii="Consolas" w:eastAsia="Times New Roman" w:hAnsi="Consolas" w:cs="Times New Roman"/>
+          <w:color w:val="808080"/>
+          <w:sz w:val="27"/>
+          <w:szCs w:val="27"/>
+          <w:lang w:eastAsia="pt-BR"/>
+        </w:rPr>
+        <w:t>&gt;</w:t>
+      </w:r>
+    </w:p>
+    <w:p>
+      <w:pPr>
+        <w:shd w:val="clear" w:color="auto" w:fill="1E1E1E"/>
+        <w:spacing w:after="0" w:line="360" w:lineRule="atLeast"/>
+        <w:rPr>
+          <w:rFonts w:ascii="Consolas" w:eastAsia="Times New Roman" w:hAnsi="Consolas" w:cs="Times New Roman"/>
+          <w:color w:val="D4D4D4"/>
+          <w:sz w:val="27"/>
+          <w:szCs w:val="27"/>
+          <w:lang w:eastAsia="pt-BR"/>
+        </w:rPr>
+      </w:pPr>
+      <w:r>
+        <w:rPr>
+          <w:rFonts w:ascii="Consolas" w:eastAsia="Times New Roman" w:hAnsi="Consolas" w:cs="Times New Roman"/>
+          <w:color w:val="D4D4D4"/>
+          <w:sz w:val="27"/>
+          <w:szCs w:val="27"/>
+          <w:lang w:eastAsia="pt-BR"/>
+        </w:rPr>
+        <w:t xml:space="preserve">        </w:t>
+      </w:r>
+      <w:r>
+        <w:rPr>
+          <w:rFonts w:ascii="Consolas" w:eastAsia="Times New Roman" w:hAnsi="Consolas" w:cs="Times New Roman"/>
+          <w:color w:val="808080"/>
+          <w:sz w:val="27"/>
+          <w:szCs w:val="27"/>
+          <w:lang w:eastAsia="pt-BR"/>
+        </w:rPr>
+        <w:t>&lt;</w:t>
+      </w:r>
+      <w:proofErr w:type="spellStart"/>
+      <w:r>
+        <w:rPr>
+          <w:rFonts w:ascii="Consolas" w:eastAsia="Times New Roman" w:hAnsi="Consolas" w:cs="Times New Roman"/>
+          <w:color w:val="569CD6"/>
+          <w:sz w:val="27"/>
+          <w:szCs w:val="27"/>
+          <w:lang w:eastAsia="pt-BR"/>
+        </w:rPr>
+        <w:t>hr</w:t>
+      </w:r>
+      <w:proofErr w:type="spellEnd"/>
+      <w:r>
+        <w:rPr>
+          <w:rFonts w:ascii="Consolas" w:eastAsia="Times New Roman" w:hAnsi="Consolas" w:cs="Times New Roman"/>
+          <w:color w:val="808080"/>
+          <w:sz w:val="27"/>
+          <w:szCs w:val="27"/>
+          <w:lang w:eastAsia="pt-BR"/>
+        </w:rPr>
+        <w:t>&gt;</w:t>
+      </w:r>
+    </w:p>
+    <w:p>
+      <w:pPr>
+        <w:shd w:val="clear" w:color="auto" w:fill="1E1E1E"/>
+        <w:spacing w:after="0" w:line="360" w:lineRule="atLeast"/>
+        <w:rPr>
+          <w:rFonts w:ascii="Consolas" w:eastAsia="Times New Roman" w:hAnsi="Consolas" w:cs="Times New Roman"/>
+          <w:color w:val="D4D4D4"/>
+          <w:sz w:val="27"/>
+          <w:szCs w:val="27"/>
+          <w:lang w:eastAsia="pt-BR"/>
+        </w:rPr>
+      </w:pPr>
+      <w:r>
+        <w:rPr>
+          <w:rFonts w:ascii="Consolas" w:eastAsia="Times New Roman" w:hAnsi="Consolas" w:cs="Times New Roman"/>
+          <w:color w:val="D4D4D4"/>
+          <w:sz w:val="27"/>
+          <w:szCs w:val="27"/>
+          <w:lang w:eastAsia="pt-BR"/>
+        </w:rPr>
+        <w:t xml:space="preserve">        &lt;% </w:t>
+      </w:r>
+      <w:proofErr w:type="spellStart"/>
+      <w:r>
+        <w:rPr>
+          <w:rFonts w:ascii="Consolas" w:eastAsia="Times New Roman" w:hAnsi="Consolas" w:cs="Times New Roman"/>
+          <w:color w:val="9CDCFE"/>
+          <w:sz w:val="27"/>
+          <w:szCs w:val="27"/>
+          <w:lang w:eastAsia="pt-BR"/>
+        </w:rPr>
+        <w:t>respostas</w:t>
+      </w:r>
+      <w:r>
+        <w:rPr>
+          <w:rFonts w:ascii="Consolas" w:eastAsia="Times New Roman" w:hAnsi="Consolas" w:cs="Times New Roman"/>
+          <w:color w:val="D4D4D4"/>
+          <w:sz w:val="27"/>
+          <w:szCs w:val="27"/>
+          <w:lang w:eastAsia="pt-BR"/>
+        </w:rPr>
+        <w:t>.</w:t>
+      </w:r>
+      <w:r>
+        <w:rPr>
+          <w:rFonts w:ascii="Consolas" w:eastAsia="Times New Roman" w:hAnsi="Consolas" w:cs="Times New Roman"/>
+          <w:color w:val="DCDCAA"/>
+          <w:sz w:val="27"/>
+          <w:szCs w:val="27"/>
+          <w:lang w:eastAsia="pt-BR"/>
+        </w:rPr>
+        <w:t>forEach</w:t>
+      </w:r>
+      <w:proofErr w:type="spellEnd"/>
+      <w:r>
+        <w:rPr>
+          <w:rFonts w:ascii="Consolas" w:eastAsia="Times New Roman" w:hAnsi="Consolas" w:cs="Times New Roman"/>
+          <w:color w:val="D4D4D4"/>
+          <w:sz w:val="27"/>
+          <w:szCs w:val="27"/>
+          <w:lang w:eastAsia="pt-BR"/>
+        </w:rPr>
+        <w:t>(</w:t>
+      </w:r>
+      <w:r>
+        <w:rPr>
+          <w:rFonts w:ascii="Consolas" w:eastAsia="Times New Roman" w:hAnsi="Consolas" w:cs="Times New Roman"/>
+          <w:color w:val="9CDCFE"/>
+          <w:sz w:val="27"/>
+          <w:szCs w:val="27"/>
+          <w:lang w:eastAsia="pt-BR"/>
+        </w:rPr>
+        <w:t>resposta</w:t>
+      </w:r>
+      <w:r>
+        <w:rPr>
+          <w:rFonts w:ascii="Consolas" w:eastAsia="Times New Roman" w:hAnsi="Consolas" w:cs="Times New Roman"/>
+          <w:color w:val="D4D4D4"/>
+          <w:sz w:val="27"/>
+          <w:szCs w:val="27"/>
+          <w:lang w:eastAsia="pt-BR"/>
+        </w:rPr>
+        <w:t xml:space="preserve"> </w:t>
+      </w:r>
+      <w:r>
+        <w:rPr>
+          <w:rFonts w:ascii="Consolas" w:eastAsia="Times New Roman" w:hAnsi="Consolas" w:cs="Times New Roman"/>
+          <w:color w:val="569CD6"/>
+          <w:sz w:val="27"/>
+          <w:szCs w:val="27"/>
+          <w:lang w:eastAsia="pt-BR"/>
+        </w:rPr>
+        <w:t>=&gt;</w:t>
+      </w:r>
+      <w:r>
+        <w:rPr>
+          <w:rFonts w:ascii="Consolas" w:eastAsia="Times New Roman" w:hAnsi="Consolas" w:cs="Times New Roman"/>
+          <w:color w:val="D4D4D4"/>
+          <w:sz w:val="27"/>
+          <w:szCs w:val="27"/>
+          <w:lang w:eastAsia="pt-BR"/>
+        </w:rPr>
+        <w:t xml:space="preserve"> { %&gt;</w:t>
+      </w:r>
+    </w:p>
+    <w:p>
+      <w:pPr>
+        <w:shd w:val="clear" w:color="auto" w:fill="1E1E1E"/>
+        <w:spacing w:after="0" w:line="360" w:lineRule="atLeast"/>
+        <w:rPr>
+          <w:rFonts w:ascii="Consolas" w:eastAsia="Times New Roman" w:hAnsi="Consolas" w:cs="Times New Roman"/>
+          <w:color w:val="D4D4D4"/>
+          <w:sz w:val="27"/>
+          <w:szCs w:val="27"/>
+          <w:lang w:eastAsia="pt-BR"/>
+        </w:rPr>
+      </w:pPr>
+      <w:r>
+        <w:rPr>
+          <w:rFonts w:ascii="Consolas" w:eastAsia="Times New Roman" w:hAnsi="Consolas" w:cs="Times New Roman"/>
+          <w:color w:val="D4D4D4"/>
+          <w:sz w:val="27"/>
+          <w:szCs w:val="27"/>
+          <w:lang w:eastAsia="pt-BR"/>
+        </w:rPr>
+        <w:t xml:space="preserve">            </w:t>
+      </w:r>
+      <w:r>
+        <w:rPr>
+          <w:rFonts w:ascii="Consolas" w:eastAsia="Times New Roman" w:hAnsi="Consolas" w:cs="Times New Roman"/>
+          <w:color w:val="808080"/>
+          <w:sz w:val="27"/>
+          <w:szCs w:val="27"/>
+          <w:lang w:eastAsia="pt-BR"/>
+        </w:rPr>
+        <w:t>&lt;</w:t>
+      </w:r>
+      <w:r>
+        <w:rPr>
+          <w:rFonts w:ascii="Consolas" w:eastAsia="Times New Roman" w:hAnsi="Consolas" w:cs="Times New Roman"/>
+          <w:color w:val="569CD6"/>
+          <w:sz w:val="27"/>
+          <w:szCs w:val="27"/>
+          <w:lang w:eastAsia="pt-BR"/>
+        </w:rPr>
+        <w:t>p</w:t>
+      </w:r>
+      <w:r>
+        <w:rPr>
+          <w:rFonts w:ascii="Consolas" w:eastAsia="Times New Roman" w:hAnsi="Consolas" w:cs="Times New Roman"/>
+          <w:color w:val="808080"/>
+          <w:sz w:val="27"/>
+          <w:szCs w:val="27"/>
+          <w:lang w:eastAsia="pt-BR"/>
+        </w:rPr>
+        <w:t>&gt;</w:t>
+      </w:r>
+      <w:r>
+        <w:rPr>
+          <w:rFonts w:ascii="Consolas" w:eastAsia="Times New Roman" w:hAnsi="Consolas" w:cs="Times New Roman"/>
+          <w:color w:val="D4D4D4"/>
+          <w:sz w:val="27"/>
+          <w:szCs w:val="27"/>
+          <w:lang w:eastAsia="pt-BR"/>
+        </w:rPr>
+        <w:t xml:space="preserve">&lt;%= </w:t>
+      </w:r>
+      <w:proofErr w:type="spellStart"/>
+      <w:r>
+        <w:rPr>
+          <w:rFonts w:ascii="Consolas" w:eastAsia="Times New Roman" w:hAnsi="Consolas" w:cs="Times New Roman"/>
+          <w:color w:val="9CDCFE"/>
+          <w:sz w:val="27"/>
+          <w:szCs w:val="27"/>
+          <w:lang w:eastAsia="pt-BR"/>
+        </w:rPr>
+        <w:t>resposta</w:t>
+      </w:r>
+      <w:r>
+        <w:rPr>
+          <w:rFonts w:ascii="Consolas" w:eastAsia="Times New Roman" w:hAnsi="Consolas" w:cs="Times New Roman"/>
+          <w:color w:val="D4D4D4"/>
+          <w:sz w:val="27"/>
+          <w:szCs w:val="27"/>
+          <w:lang w:eastAsia="pt-BR"/>
+        </w:rPr>
+        <w:t>.</w:t>
+      </w:r>
+      <w:r>
+        <w:rPr>
+          <w:rFonts w:ascii="Consolas" w:eastAsia="Times New Roman" w:hAnsi="Consolas" w:cs="Times New Roman"/>
+          <w:color w:val="9CDCFE"/>
+          <w:sz w:val="27"/>
+          <w:szCs w:val="27"/>
+          <w:lang w:eastAsia="pt-BR"/>
+        </w:rPr>
+        <w:t>corpo</w:t>
+      </w:r>
+      <w:proofErr w:type="spellEnd"/>
+      <w:r>
+        <w:rPr>
+          <w:rFonts w:ascii="Consolas" w:eastAsia="Times New Roman" w:hAnsi="Consolas" w:cs="Times New Roman"/>
+          <w:color w:val="D4D4D4"/>
+          <w:sz w:val="27"/>
+          <w:szCs w:val="27"/>
+          <w:lang w:eastAsia="pt-BR"/>
+        </w:rPr>
+        <w:t xml:space="preserve"> %&gt; </w:t>
+      </w:r>
+      <w:r>
+        <w:rPr>
+          <w:rFonts w:ascii="Consolas" w:eastAsia="Times New Roman" w:hAnsi="Consolas" w:cs="Times New Roman"/>
+          <w:color w:val="808080"/>
+          <w:sz w:val="27"/>
+          <w:szCs w:val="27"/>
+          <w:lang w:eastAsia="pt-BR"/>
+        </w:rPr>
+        <w:t>&lt;/</w:t>
+      </w:r>
+      <w:r>
+        <w:rPr>
+          <w:rFonts w:ascii="Consolas" w:eastAsia="Times New Roman" w:hAnsi="Consolas" w:cs="Times New Roman"/>
+          <w:color w:val="569CD6"/>
+          <w:sz w:val="27"/>
+          <w:szCs w:val="27"/>
+          <w:lang w:eastAsia="pt-BR"/>
+        </w:rPr>
+        <w:t>p</w:t>
+      </w:r>
+      <w:r>
+        <w:rPr>
+          <w:rFonts w:ascii="Consolas" w:eastAsia="Times New Roman" w:hAnsi="Consolas" w:cs="Times New Roman"/>
+          <w:color w:val="808080"/>
+          <w:sz w:val="27"/>
+          <w:szCs w:val="27"/>
+          <w:lang w:eastAsia="pt-BR"/>
+        </w:rPr>
+        <w:t>&gt;</w:t>
+      </w:r>
+    </w:p>
+    <w:p>
+      <w:pPr>
+        <w:shd w:val="clear" w:color="auto" w:fill="1E1E1E"/>
+        <w:spacing w:after="0" w:line="360" w:lineRule="atLeast"/>
+        <w:rPr>
+          <w:rFonts w:ascii="Consolas" w:eastAsia="Times New Roman" w:hAnsi="Consolas" w:cs="Times New Roman"/>
+          <w:color w:val="D4D4D4"/>
+          <w:sz w:val="27"/>
+          <w:szCs w:val="27"/>
+          <w:lang w:eastAsia="pt-BR"/>
+        </w:rPr>
+      </w:pPr>
+      <w:r>
+        <w:rPr>
+          <w:rFonts w:ascii="Consolas" w:eastAsia="Times New Roman" w:hAnsi="Consolas" w:cs="Times New Roman"/>
+          <w:color w:val="D4D4D4"/>
+          <w:sz w:val="27"/>
+          <w:szCs w:val="27"/>
+          <w:lang w:eastAsia="pt-BR"/>
+        </w:rPr>
+        <w:t xml:space="preserve">        &lt;% }) %&gt; </w:t>
+      </w:r>
     </w:p>
     <w:p>
       <w:pPr>

</xml_diff>